<commit_message>
The reload_branches is completed both when the wire is created and when it is deleted. It is necessary to debug this subroutine and revise the arrow directions
</commit_message>
<xml_diff>
--- a/Теоретические материалы/Спецификация подпрограммы определения ветвей.docx
+++ b/Теоретические материалы/Спецификация подпрограммы определения ветвей.docx
@@ -99,7 +99,6 @@
           <w:rFonts w:ascii="Times New Roman" w:hAnsi="Times New Roman" w:cs="Times New Roman"/>
           <w:sz w:val="28"/>
           <w:szCs w:val="28"/>
-          <w:lang w:val="en-US"/>
         </w:rPr>
         <w:t>/</w:t>
       </w:r>
@@ -152,6 +151,7 @@
           <w:rFonts w:ascii="Times New Roman" w:hAnsi="Times New Roman" w:cs="Times New Roman"/>
           <w:sz w:val="28"/>
           <w:szCs w:val="28"/>
+          <w:lang w:val="en-US"/>
         </w:rPr>
       </w:pPr>
       <w:r>
@@ -167,6 +167,7 @@
           <w:rFonts w:ascii="Times New Roman" w:hAnsi="Times New Roman" w:cs="Times New Roman"/>
           <w:sz w:val="28"/>
           <w:szCs w:val="28"/>
+          <w:lang w:val="en-US"/>
         </w:rPr>
         <w:t xml:space="preserve"> </w:t>
       </w:r>
@@ -183,6 +184,7 @@
           <w:rFonts w:ascii="Times New Roman" w:hAnsi="Times New Roman" w:cs="Times New Roman"/>
           <w:sz w:val="28"/>
           <w:szCs w:val="28"/>
+          <w:lang w:val="en-US"/>
         </w:rPr>
         <w:t xml:space="preserve"> </w:t>
       </w:r>
@@ -199,6 +201,7 @@
           <w:rFonts w:ascii="Times New Roman" w:hAnsi="Times New Roman" w:cs="Times New Roman"/>
           <w:sz w:val="28"/>
           <w:szCs w:val="28"/>
+          <w:lang w:val="en-US"/>
         </w:rPr>
         <w:t xml:space="preserve">: </w:t>
       </w:r>
@@ -222,16 +225,51 @@
           <w:szCs w:val="28"/>
           <w:lang w:val="en-US"/>
         </w:rPr>
-        <w:t xml:space="preserve">- </w:t>
-      </w:r>
-      <w:r>
-        <w:rPr>
-          <w:rFonts w:ascii="Times New Roman" w:hAnsi="Times New Roman" w:cs="Times New Roman"/>
-          <w:sz w:val="28"/>
-          <w:szCs w:val="28"/>
-          <w:lang w:val="en-US"/>
-        </w:rPr>
-        <w:t>massive_row_column_clamped_clamps</w:t>
+        <w:t>- massive_row_column_clamped_clamps,</w:t>
+      </w:r>
+    </w:p>
+    <w:p>
+      <w:pPr>
+        <w:spacing w:line="360" w:lineRule="auto"/>
+        <w:ind w:firstLine="709"/>
+        <w:jc w:val="both"/>
+        <w:rPr>
+          <w:rFonts w:ascii="Times New Roman" w:hAnsi="Times New Roman" w:cs="Times New Roman"/>
+          <w:sz w:val="28"/>
+          <w:szCs w:val="28"/>
+          <w:lang w:val="en-US"/>
+        </w:rPr>
+      </w:pPr>
+      <w:r>
+        <w:rPr>
+          <w:rFonts w:ascii="Times New Roman" w:hAnsi="Times New Roman" w:cs="Times New Roman"/>
+          <w:sz w:val="28"/>
+          <w:szCs w:val="28"/>
+          <w:lang w:val="en-US"/>
+        </w:rPr>
+        <w:t>- massive_row_column_nodes,</w:t>
+      </w:r>
+    </w:p>
+    <w:p>
+      <w:pPr>
+        <w:spacing w:line="360" w:lineRule="auto"/>
+        <w:ind w:firstLine="709"/>
+        <w:jc w:val="both"/>
+        <w:rPr>
+          <w:rFonts w:ascii="Times New Roman" w:hAnsi="Times New Roman" w:cs="Times New Roman"/>
+          <w:sz w:val="28"/>
+          <w:szCs w:val="28"/>
+          <w:lang w:val="en-US"/>
+        </w:rPr>
+      </w:pPr>
+      <w:r>
+        <w:rPr>
+          <w:rFonts w:ascii="Times New Roman" w:hAnsi="Times New Roman" w:cs="Times New Roman"/>
+          <w:sz w:val="28"/>
+          <w:szCs w:val="28"/>
+          <w:lang w:val="en-US"/>
+        </w:rPr>
+        <w:t>- massive_row_column_no_nodes</w:t>
       </w:r>
       <w:r>
         <w:rPr>
@@ -252,35 +290,333 @@
           <w:rFonts w:ascii="Times New Roman" w:hAnsi="Times New Roman" w:cs="Times New Roman"/>
           <w:sz w:val="28"/>
           <w:szCs w:val="28"/>
-          <w:lang w:val="en-US"/>
-        </w:rPr>
-      </w:pPr>
-      <w:r>
-        <w:rPr>
-          <w:rFonts w:ascii="Times New Roman" w:hAnsi="Times New Roman" w:cs="Times New Roman"/>
-          <w:sz w:val="28"/>
-          <w:szCs w:val="28"/>
-          <w:lang w:val="en-US"/>
-        </w:rPr>
-        <w:t xml:space="preserve">- </w:t>
-      </w:r>
-      <w:r>
-        <w:rPr>
-          <w:rFonts w:ascii="Times New Roman" w:hAnsi="Times New Roman" w:cs="Times New Roman"/>
-          <w:sz w:val="28"/>
-          <w:szCs w:val="28"/>
-          <w:lang w:val="en-US"/>
-        </w:rPr>
-        <w:t>massive_row_column_nodes</w:t>
-      </w:r>
-      <w:r>
-        <w:rPr>
-          <w:rFonts w:ascii="Times New Roman" w:hAnsi="Times New Roman" w:cs="Times New Roman"/>
-          <w:sz w:val="28"/>
-          <w:szCs w:val="28"/>
-          <w:lang w:val="en-US"/>
-        </w:rPr>
-        <w:t>,</w:t>
+        </w:rPr>
+      </w:pPr>
+      <w:r>
+        <w:rPr>
+          <w:rFonts w:ascii="Times New Roman" w:hAnsi="Times New Roman" w:cs="Times New Roman"/>
+          <w:sz w:val="28"/>
+          <w:szCs w:val="28"/>
+        </w:rPr>
+        <w:t>с</w:t>
+      </w:r>
+      <w:r>
+        <w:rPr>
+          <w:rFonts w:ascii="Times New Roman" w:hAnsi="Times New Roman" w:cs="Times New Roman"/>
+          <w:sz w:val="28"/>
+          <w:szCs w:val="28"/>
+        </w:rPr>
+        <w:t>одержащие пары чисел, обозначающих ряд и столбец в поле зажатых зажимов. При</w:t>
+      </w:r>
+      <w:r>
+        <w:rPr>
+          <w:rFonts w:ascii="Times New Roman" w:hAnsi="Times New Roman" w:cs="Times New Roman"/>
+          <w:sz w:val="28"/>
+          <w:szCs w:val="28"/>
+        </w:rPr>
+        <w:t xml:space="preserve"> </w:t>
+      </w:r>
+      <w:r>
+        <w:rPr>
+          <w:rFonts w:ascii="Times New Roman" w:hAnsi="Times New Roman" w:cs="Times New Roman"/>
+          <w:sz w:val="28"/>
+          <w:szCs w:val="28"/>
+        </w:rPr>
+        <w:t>этом</w:t>
+      </w:r>
+      <w:r>
+        <w:rPr>
+          <w:rFonts w:ascii="Times New Roman" w:hAnsi="Times New Roman" w:cs="Times New Roman"/>
+          <w:sz w:val="28"/>
+          <w:szCs w:val="28"/>
+        </w:rPr>
+        <w:t xml:space="preserve"> </w:t>
+      </w:r>
+      <w:r>
+        <w:rPr>
+          <w:rFonts w:ascii="Times New Roman" w:hAnsi="Times New Roman" w:cs="Times New Roman"/>
+          <w:sz w:val="28"/>
+          <w:szCs w:val="28"/>
+          <w:lang w:val="en-US"/>
+        </w:rPr>
+        <w:t>massive</w:t>
+      </w:r>
+      <w:r>
+        <w:rPr>
+          <w:rFonts w:ascii="Times New Roman" w:hAnsi="Times New Roman" w:cs="Times New Roman"/>
+          <w:sz w:val="28"/>
+          <w:szCs w:val="28"/>
+        </w:rPr>
+        <w:t>_</w:t>
+      </w:r>
+      <w:r>
+        <w:rPr>
+          <w:rFonts w:ascii="Times New Roman" w:hAnsi="Times New Roman" w:cs="Times New Roman"/>
+          <w:sz w:val="28"/>
+          <w:szCs w:val="28"/>
+          <w:lang w:val="en-US"/>
+        </w:rPr>
+        <w:t>row</w:t>
+      </w:r>
+      <w:r>
+        <w:rPr>
+          <w:rFonts w:ascii="Times New Roman" w:hAnsi="Times New Roman" w:cs="Times New Roman"/>
+          <w:sz w:val="28"/>
+          <w:szCs w:val="28"/>
+        </w:rPr>
+        <w:t>_</w:t>
+      </w:r>
+      <w:r>
+        <w:rPr>
+          <w:rFonts w:ascii="Times New Roman" w:hAnsi="Times New Roman" w:cs="Times New Roman"/>
+          <w:sz w:val="28"/>
+          <w:szCs w:val="28"/>
+          <w:lang w:val="en-US"/>
+        </w:rPr>
+        <w:t>column</w:t>
+      </w:r>
+      <w:r>
+        <w:rPr>
+          <w:rFonts w:ascii="Times New Roman" w:hAnsi="Times New Roman" w:cs="Times New Roman"/>
+          <w:sz w:val="28"/>
+          <w:szCs w:val="28"/>
+        </w:rPr>
+        <w:t>_</w:t>
+      </w:r>
+      <w:r>
+        <w:rPr>
+          <w:rFonts w:ascii="Times New Roman" w:hAnsi="Times New Roman" w:cs="Times New Roman"/>
+          <w:sz w:val="28"/>
+          <w:szCs w:val="28"/>
+          <w:lang w:val="en-US"/>
+        </w:rPr>
+        <w:t>clamped</w:t>
+      </w:r>
+      <w:r>
+        <w:rPr>
+          <w:rFonts w:ascii="Times New Roman" w:hAnsi="Times New Roman" w:cs="Times New Roman"/>
+          <w:sz w:val="28"/>
+          <w:szCs w:val="28"/>
+        </w:rPr>
+        <w:t>_</w:t>
+      </w:r>
+      <w:r>
+        <w:rPr>
+          <w:rFonts w:ascii="Times New Roman" w:hAnsi="Times New Roman" w:cs="Times New Roman"/>
+          <w:sz w:val="28"/>
+          <w:szCs w:val="28"/>
+          <w:lang w:val="en-US"/>
+        </w:rPr>
+        <w:t>clamps</w:t>
+      </w:r>
+      <w:r>
+        <w:rPr>
+          <w:rFonts w:ascii="Times New Roman" w:hAnsi="Times New Roman" w:cs="Times New Roman"/>
+          <w:sz w:val="28"/>
+          <w:szCs w:val="28"/>
+        </w:rPr>
+        <w:t xml:space="preserve"> </w:t>
+      </w:r>
+      <w:r>
+        <w:rPr>
+          <w:rFonts w:ascii="Times New Roman" w:hAnsi="Times New Roman" w:cs="Times New Roman"/>
+          <w:sz w:val="28"/>
+          <w:szCs w:val="28"/>
+        </w:rPr>
+        <w:t>содержит</w:t>
+      </w:r>
+      <w:r>
+        <w:rPr>
+          <w:rFonts w:ascii="Times New Roman" w:hAnsi="Times New Roman" w:cs="Times New Roman"/>
+          <w:sz w:val="28"/>
+          <w:szCs w:val="28"/>
+        </w:rPr>
+        <w:t xml:space="preserve"> </w:t>
+      </w:r>
+      <w:r>
+        <w:rPr>
+          <w:rFonts w:ascii="Times New Roman" w:hAnsi="Times New Roman" w:cs="Times New Roman"/>
+          <w:sz w:val="28"/>
+          <w:szCs w:val="28"/>
+        </w:rPr>
+        <w:t>все</w:t>
+      </w:r>
+      <w:r>
+        <w:rPr>
+          <w:rFonts w:ascii="Times New Roman" w:hAnsi="Times New Roman" w:cs="Times New Roman"/>
+          <w:sz w:val="28"/>
+          <w:szCs w:val="28"/>
+        </w:rPr>
+        <w:t xml:space="preserve"> </w:t>
+      </w:r>
+      <w:r>
+        <w:rPr>
+          <w:rFonts w:ascii="Times New Roman" w:hAnsi="Times New Roman" w:cs="Times New Roman"/>
+          <w:sz w:val="28"/>
+          <w:szCs w:val="28"/>
+        </w:rPr>
+        <w:t xml:space="preserve">зажатые зажимы, то есть </w:t>
+      </w:r>
+      <w:r>
+        <w:rPr>
+          <w:rFonts w:ascii="Times New Roman" w:hAnsi="Times New Roman" w:cs="Times New Roman"/>
+          <w:sz w:val="28"/>
+          <w:szCs w:val="28"/>
+        </w:rPr>
+        <w:t xml:space="preserve">к которым подключены элементы. </w:t>
+      </w:r>
+      <w:r>
+        <w:rPr>
+          <w:rFonts w:ascii="Times New Roman" w:hAnsi="Times New Roman" w:cs="Times New Roman"/>
+          <w:sz w:val="28"/>
+          <w:szCs w:val="28"/>
+          <w:lang w:val="en-US"/>
+        </w:rPr>
+        <w:t>massive</w:t>
+      </w:r>
+      <w:r>
+        <w:rPr>
+          <w:rFonts w:ascii="Times New Roman" w:hAnsi="Times New Roman" w:cs="Times New Roman"/>
+          <w:sz w:val="28"/>
+          <w:szCs w:val="28"/>
+        </w:rPr>
+        <w:t>_</w:t>
+      </w:r>
+      <w:r>
+        <w:rPr>
+          <w:rFonts w:ascii="Times New Roman" w:hAnsi="Times New Roman" w:cs="Times New Roman"/>
+          <w:sz w:val="28"/>
+          <w:szCs w:val="28"/>
+          <w:lang w:val="en-US"/>
+        </w:rPr>
+        <w:t>row</w:t>
+      </w:r>
+      <w:r>
+        <w:rPr>
+          <w:rFonts w:ascii="Times New Roman" w:hAnsi="Times New Roman" w:cs="Times New Roman"/>
+          <w:sz w:val="28"/>
+          <w:szCs w:val="28"/>
+        </w:rPr>
+        <w:t>_</w:t>
+      </w:r>
+      <w:r>
+        <w:rPr>
+          <w:rFonts w:ascii="Times New Roman" w:hAnsi="Times New Roman" w:cs="Times New Roman"/>
+          <w:sz w:val="28"/>
+          <w:szCs w:val="28"/>
+          <w:lang w:val="en-US"/>
+        </w:rPr>
+        <w:t>column</w:t>
+      </w:r>
+      <w:r>
+        <w:rPr>
+          <w:rFonts w:ascii="Times New Roman" w:hAnsi="Times New Roman" w:cs="Times New Roman"/>
+          <w:sz w:val="28"/>
+          <w:szCs w:val="28"/>
+        </w:rPr>
+        <w:t>_</w:t>
+      </w:r>
+      <w:r>
+        <w:rPr>
+          <w:rFonts w:ascii="Times New Roman" w:hAnsi="Times New Roman" w:cs="Times New Roman"/>
+          <w:sz w:val="28"/>
+          <w:szCs w:val="28"/>
+          <w:lang w:val="en-US"/>
+        </w:rPr>
+        <w:t>nodes</w:t>
+      </w:r>
+      <w:r>
+        <w:rPr>
+          <w:rFonts w:ascii="Times New Roman" w:hAnsi="Times New Roman" w:cs="Times New Roman"/>
+          <w:sz w:val="28"/>
+          <w:szCs w:val="28"/>
+        </w:rPr>
+        <w:t xml:space="preserve"> содержит все зажимы, которые являются узлами, то есть к которым подключены сразу три и более элемента. </w:t>
+      </w:r>
+      <w:r>
+        <w:rPr>
+          <w:rFonts w:ascii="Times New Roman" w:hAnsi="Times New Roman" w:cs="Times New Roman"/>
+          <w:sz w:val="28"/>
+          <w:szCs w:val="28"/>
+          <w:lang w:val="en-US"/>
+        </w:rPr>
+        <w:t>massive</w:t>
+      </w:r>
+      <w:r>
+        <w:rPr>
+          <w:rFonts w:ascii="Times New Roman" w:hAnsi="Times New Roman" w:cs="Times New Roman"/>
+          <w:sz w:val="28"/>
+          <w:szCs w:val="28"/>
+        </w:rPr>
+        <w:t>_</w:t>
+      </w:r>
+      <w:r>
+        <w:rPr>
+          <w:rFonts w:ascii="Times New Roman" w:hAnsi="Times New Roman" w:cs="Times New Roman"/>
+          <w:sz w:val="28"/>
+          <w:szCs w:val="28"/>
+          <w:lang w:val="en-US"/>
+        </w:rPr>
+        <w:t>row</w:t>
+      </w:r>
+      <w:r>
+        <w:rPr>
+          <w:rFonts w:ascii="Times New Roman" w:hAnsi="Times New Roman" w:cs="Times New Roman"/>
+          <w:sz w:val="28"/>
+          <w:szCs w:val="28"/>
+        </w:rPr>
+        <w:t>_</w:t>
+      </w:r>
+      <w:r>
+        <w:rPr>
+          <w:rFonts w:ascii="Times New Roman" w:hAnsi="Times New Roman" w:cs="Times New Roman"/>
+          <w:sz w:val="28"/>
+          <w:szCs w:val="28"/>
+          <w:lang w:val="en-US"/>
+        </w:rPr>
+        <w:t>column</w:t>
+      </w:r>
+      <w:r>
+        <w:rPr>
+          <w:rFonts w:ascii="Times New Roman" w:hAnsi="Times New Roman" w:cs="Times New Roman"/>
+          <w:sz w:val="28"/>
+          <w:szCs w:val="28"/>
+        </w:rPr>
+        <w:t>_</w:t>
+      </w:r>
+      <w:r>
+        <w:rPr>
+          <w:rFonts w:ascii="Times New Roman" w:hAnsi="Times New Roman" w:cs="Times New Roman"/>
+          <w:sz w:val="28"/>
+          <w:szCs w:val="28"/>
+          <w:lang w:val="en-US"/>
+        </w:rPr>
+        <w:t>no</w:t>
+      </w:r>
+      <w:r>
+        <w:rPr>
+          <w:rFonts w:ascii="Times New Roman" w:hAnsi="Times New Roman" w:cs="Times New Roman"/>
+          <w:sz w:val="28"/>
+          <w:szCs w:val="28"/>
+        </w:rPr>
+        <w:t>_</w:t>
+      </w:r>
+      <w:r>
+        <w:rPr>
+          <w:rFonts w:ascii="Times New Roman" w:hAnsi="Times New Roman" w:cs="Times New Roman"/>
+          <w:sz w:val="28"/>
+          <w:szCs w:val="28"/>
+          <w:lang w:val="en-US"/>
+        </w:rPr>
+        <w:t>nodes</w:t>
+      </w:r>
+      <w:r>
+        <w:rPr>
+          <w:rFonts w:ascii="Times New Roman" w:hAnsi="Times New Roman" w:cs="Times New Roman"/>
+          <w:sz w:val="28"/>
+          <w:szCs w:val="28"/>
+        </w:rPr>
+        <w:t xml:space="preserve"> содержит зажимы, к которым подключены один или два элемента.</w:t>
       </w:r>
     </w:p>
     <w:p>
@@ -292,35 +628,23 @@
           <w:rFonts w:ascii="Times New Roman" w:hAnsi="Times New Roman" w:cs="Times New Roman"/>
           <w:sz w:val="28"/>
           <w:szCs w:val="28"/>
-          <w:lang w:val="en-US"/>
-        </w:rPr>
-      </w:pPr>
-      <w:r>
-        <w:rPr>
-          <w:rFonts w:ascii="Times New Roman" w:hAnsi="Times New Roman" w:cs="Times New Roman"/>
-          <w:sz w:val="28"/>
-          <w:szCs w:val="28"/>
-          <w:lang w:val="en-US"/>
-        </w:rPr>
-        <w:t xml:space="preserve">- </w:t>
-      </w:r>
-      <w:r>
-        <w:rPr>
-          <w:rFonts w:ascii="Times New Roman" w:hAnsi="Times New Roman" w:cs="Times New Roman"/>
-          <w:sz w:val="28"/>
-          <w:szCs w:val="28"/>
-          <w:lang w:val="en-US"/>
-        </w:rPr>
-        <w:t>massive_row_column_no_nodes</w:t>
-      </w:r>
-      <w:r>
-        <w:rPr>
-          <w:rFonts w:ascii="Times New Roman" w:hAnsi="Times New Roman" w:cs="Times New Roman"/>
-          <w:sz w:val="28"/>
-          <w:szCs w:val="28"/>
-          <w:lang w:val="en-US"/>
-        </w:rPr>
-        <w:t>,</w:t>
+        </w:rPr>
+      </w:pPr>
+      <w:r>
+        <w:rPr>
+          <w:rFonts w:ascii="Times New Roman" w:hAnsi="Times New Roman" w:cs="Times New Roman"/>
+          <w:sz w:val="28"/>
+          <w:szCs w:val="28"/>
+        </w:rPr>
+        <w:t>Точно известно, что массивы верные, а элементы могут подключаться только на соседние зажимы.</w:t>
+      </w:r>
+      <w:r>
+        <w:rPr>
+          <w:rFonts w:ascii="Times New Roman" w:hAnsi="Times New Roman" w:cs="Times New Roman"/>
+          <w:sz w:val="28"/>
+          <w:szCs w:val="28"/>
+        </w:rPr>
+        <w:t xml:space="preserve"> </w:t>
       </w:r>
     </w:p>
     <w:p>
@@ -340,15 +664,7 @@
           <w:sz w:val="28"/>
           <w:szCs w:val="28"/>
         </w:rPr>
-        <w:t>с</w:t>
-      </w:r>
-      <w:r>
-        <w:rPr>
-          <w:rFonts w:ascii="Times New Roman" w:hAnsi="Times New Roman" w:cs="Times New Roman"/>
-          <w:sz w:val="28"/>
-          <w:szCs w:val="28"/>
-        </w:rPr>
-        <w:t>одержащие пары чисел, обозначающих ряд и столбец в поле зажатых зажимов. При</w:t>
+        <w:t>Опционно может быть раздроблен массив</w:t>
       </w:r>
       <w:r>
         <w:rPr>
@@ -363,22 +679,6 @@
           <w:rFonts w:ascii="Times New Roman" w:hAnsi="Times New Roman" w:cs="Times New Roman"/>
           <w:sz w:val="28"/>
           <w:szCs w:val="28"/>
-        </w:rPr>
-        <w:t>этом</w:t>
-      </w:r>
-      <w:r>
-        <w:rPr>
-          <w:rFonts w:ascii="Times New Roman" w:hAnsi="Times New Roman" w:cs="Times New Roman"/>
-          <w:sz w:val="28"/>
-          <w:szCs w:val="28"/>
-        </w:rPr>
-        <w:t xml:space="preserve"> </w:t>
-      </w:r>
-      <w:r>
-        <w:rPr>
-          <w:rFonts w:ascii="Times New Roman" w:hAnsi="Times New Roman" w:cs="Times New Roman"/>
-          <w:sz w:val="28"/>
-          <w:szCs w:val="28"/>
           <w:lang w:val="en-US"/>
         </w:rPr>
         <w:t>massive</w:t>
@@ -432,7 +732,7 @@
           <w:szCs w:val="28"/>
           <w:lang w:val="en-US"/>
         </w:rPr>
-        <w:t>clamped</w:t>
+        <w:t>no</w:t>
       </w:r>
       <w:r>
         <w:rPr>
@@ -449,122 +749,6 @@
           <w:szCs w:val="28"/>
           <w:lang w:val="en-US"/>
         </w:rPr>
-        <w:t>clamps</w:t>
-      </w:r>
-      <w:r>
-        <w:rPr>
-          <w:rFonts w:ascii="Times New Roman" w:hAnsi="Times New Roman" w:cs="Times New Roman"/>
-          <w:sz w:val="28"/>
-          <w:szCs w:val="28"/>
-        </w:rPr>
-        <w:t xml:space="preserve"> </w:t>
-      </w:r>
-      <w:r>
-        <w:rPr>
-          <w:rFonts w:ascii="Times New Roman" w:hAnsi="Times New Roman" w:cs="Times New Roman"/>
-          <w:sz w:val="28"/>
-          <w:szCs w:val="28"/>
-        </w:rPr>
-        <w:t>содержит</w:t>
-      </w:r>
-      <w:r>
-        <w:rPr>
-          <w:rFonts w:ascii="Times New Roman" w:hAnsi="Times New Roman" w:cs="Times New Roman"/>
-          <w:sz w:val="28"/>
-          <w:szCs w:val="28"/>
-        </w:rPr>
-        <w:t xml:space="preserve"> </w:t>
-      </w:r>
-      <w:r>
-        <w:rPr>
-          <w:rFonts w:ascii="Times New Roman" w:hAnsi="Times New Roman" w:cs="Times New Roman"/>
-          <w:sz w:val="28"/>
-          <w:szCs w:val="28"/>
-        </w:rPr>
-        <w:t>все</w:t>
-      </w:r>
-      <w:r>
-        <w:rPr>
-          <w:rFonts w:ascii="Times New Roman" w:hAnsi="Times New Roman" w:cs="Times New Roman"/>
-          <w:sz w:val="28"/>
-          <w:szCs w:val="28"/>
-        </w:rPr>
-        <w:t xml:space="preserve"> </w:t>
-      </w:r>
-      <w:r>
-        <w:rPr>
-          <w:rFonts w:ascii="Times New Roman" w:hAnsi="Times New Roman" w:cs="Times New Roman"/>
-          <w:sz w:val="28"/>
-          <w:szCs w:val="28"/>
-        </w:rPr>
-        <w:t xml:space="preserve">зажатые зажимы, то есть </w:t>
-      </w:r>
-      <w:r>
-        <w:rPr>
-          <w:rFonts w:ascii="Times New Roman" w:hAnsi="Times New Roman" w:cs="Times New Roman"/>
-          <w:sz w:val="28"/>
-          <w:szCs w:val="28"/>
-        </w:rPr>
-        <w:t xml:space="preserve">к которым подключены элементы. </w:t>
-      </w:r>
-      <w:r>
-        <w:rPr>
-          <w:rFonts w:ascii="Times New Roman" w:hAnsi="Times New Roman" w:cs="Times New Roman"/>
-          <w:sz w:val="28"/>
-          <w:szCs w:val="28"/>
-          <w:lang w:val="en-US"/>
-        </w:rPr>
-        <w:t>massive</w:t>
-      </w:r>
-      <w:r>
-        <w:rPr>
-          <w:rFonts w:ascii="Times New Roman" w:hAnsi="Times New Roman" w:cs="Times New Roman"/>
-          <w:sz w:val="28"/>
-          <w:szCs w:val="28"/>
-        </w:rPr>
-        <w:t>_</w:t>
-      </w:r>
-      <w:r>
-        <w:rPr>
-          <w:rFonts w:ascii="Times New Roman" w:hAnsi="Times New Roman" w:cs="Times New Roman"/>
-          <w:sz w:val="28"/>
-          <w:szCs w:val="28"/>
-          <w:lang w:val="en-US"/>
-        </w:rPr>
-        <w:t>row</w:t>
-      </w:r>
-      <w:r>
-        <w:rPr>
-          <w:rFonts w:ascii="Times New Roman" w:hAnsi="Times New Roman" w:cs="Times New Roman"/>
-          <w:sz w:val="28"/>
-          <w:szCs w:val="28"/>
-        </w:rPr>
-        <w:t>_</w:t>
-      </w:r>
-      <w:r>
-        <w:rPr>
-          <w:rFonts w:ascii="Times New Roman" w:hAnsi="Times New Roman" w:cs="Times New Roman"/>
-          <w:sz w:val="28"/>
-          <w:szCs w:val="28"/>
-          <w:lang w:val="en-US"/>
-        </w:rPr>
-        <w:t>column</w:t>
-      </w:r>
-      <w:r>
-        <w:rPr>
-          <w:rFonts w:ascii="Times New Roman" w:hAnsi="Times New Roman" w:cs="Times New Roman"/>
-          <w:sz w:val="28"/>
-          <w:szCs w:val="28"/>
-        </w:rPr>
-        <w:t>_</w:t>
-      </w:r>
-      <w:r>
-        <w:rPr>
-          <w:rFonts w:ascii="Times New Roman" w:hAnsi="Times New Roman" w:cs="Times New Roman"/>
-          <w:sz w:val="28"/>
-          <w:szCs w:val="28"/>
-          <w:lang w:val="en-US"/>
-        </w:rPr>
         <w:t>nodes</w:t>
       </w:r>
       <w:r>
@@ -573,92 +757,7 @@
           <w:sz w:val="28"/>
           <w:szCs w:val="28"/>
         </w:rPr>
-        <w:t xml:space="preserve"> содержит все зажимы, которые являются узлами, то есть к которым подключены сразу три и более элемента. </w:t>
-      </w:r>
-      <w:r>
-        <w:rPr>
-          <w:rFonts w:ascii="Times New Roman" w:hAnsi="Times New Roman" w:cs="Times New Roman"/>
-          <w:sz w:val="28"/>
-          <w:szCs w:val="28"/>
-          <w:lang w:val="en-US"/>
-        </w:rPr>
-        <w:t>massive</w:t>
-      </w:r>
-      <w:r>
-        <w:rPr>
-          <w:rFonts w:ascii="Times New Roman" w:hAnsi="Times New Roman" w:cs="Times New Roman"/>
-          <w:sz w:val="28"/>
-          <w:szCs w:val="28"/>
-        </w:rPr>
-        <w:t>_</w:t>
-      </w:r>
-      <w:r>
-        <w:rPr>
-          <w:rFonts w:ascii="Times New Roman" w:hAnsi="Times New Roman" w:cs="Times New Roman"/>
-          <w:sz w:val="28"/>
-          <w:szCs w:val="28"/>
-          <w:lang w:val="en-US"/>
-        </w:rPr>
-        <w:t>row</w:t>
-      </w:r>
-      <w:r>
-        <w:rPr>
-          <w:rFonts w:ascii="Times New Roman" w:hAnsi="Times New Roman" w:cs="Times New Roman"/>
-          <w:sz w:val="28"/>
-          <w:szCs w:val="28"/>
-        </w:rPr>
-        <w:t>_</w:t>
-      </w:r>
-      <w:r>
-        <w:rPr>
-          <w:rFonts w:ascii="Times New Roman" w:hAnsi="Times New Roman" w:cs="Times New Roman"/>
-          <w:sz w:val="28"/>
-          <w:szCs w:val="28"/>
-          <w:lang w:val="en-US"/>
-        </w:rPr>
-        <w:t>column</w:t>
-      </w:r>
-      <w:r>
-        <w:rPr>
-          <w:rFonts w:ascii="Times New Roman" w:hAnsi="Times New Roman" w:cs="Times New Roman"/>
-          <w:sz w:val="28"/>
-          <w:szCs w:val="28"/>
-        </w:rPr>
-        <w:t>_</w:t>
-      </w:r>
-      <w:r>
-        <w:rPr>
-          <w:rFonts w:ascii="Times New Roman" w:hAnsi="Times New Roman" w:cs="Times New Roman"/>
-          <w:sz w:val="28"/>
-          <w:szCs w:val="28"/>
-          <w:lang w:val="en-US"/>
-        </w:rPr>
-        <w:t>no</w:t>
-      </w:r>
-      <w:r>
-        <w:rPr>
-          <w:rFonts w:ascii="Times New Roman" w:hAnsi="Times New Roman" w:cs="Times New Roman"/>
-          <w:sz w:val="28"/>
-          <w:szCs w:val="28"/>
-        </w:rPr>
-        <w:t>_</w:t>
-      </w:r>
-      <w:r>
-        <w:rPr>
-          <w:rFonts w:ascii="Times New Roman" w:hAnsi="Times New Roman" w:cs="Times New Roman"/>
-          <w:sz w:val="28"/>
-          <w:szCs w:val="28"/>
-          <w:lang w:val="en-US"/>
-        </w:rPr>
-        <w:t>nodes</w:t>
-      </w:r>
-      <w:r>
-        <w:rPr>
-          <w:rFonts w:ascii="Times New Roman" w:hAnsi="Times New Roman" w:cs="Times New Roman"/>
-          <w:sz w:val="28"/>
-          <w:szCs w:val="28"/>
-        </w:rPr>
-        <w:t xml:space="preserve"> содержит зажимы, к которым подключены один или два элемента.</w:t>
+        <w:t>, на массив соединений (зажимы, в которые подключаются два элемента) и массив неподключенных концов (зажимы, в которые подключается один элемент.</w:t>
       </w:r>
     </w:p>
     <w:p>
@@ -678,149 +777,26 @@
           <w:sz w:val="28"/>
           <w:szCs w:val="28"/>
         </w:rPr>
-        <w:t>Точно известно, что массивы верные, а элементы могут подключаться только на соседние зажимы.</w:t>
-      </w:r>
-      <w:r>
-        <w:rPr>
-          <w:rFonts w:ascii="Times New Roman" w:hAnsi="Times New Roman" w:cs="Times New Roman"/>
-          <w:sz w:val="28"/>
-          <w:szCs w:val="28"/>
-        </w:rPr>
-        <w:t xml:space="preserve"> </w:t>
-      </w:r>
-    </w:p>
-    <w:p>
-      <w:pPr>
-        <w:spacing w:line="360" w:lineRule="auto"/>
-        <w:ind w:firstLine="709"/>
-        <w:jc w:val="both"/>
-        <w:rPr>
-          <w:rFonts w:ascii="Times New Roman" w:hAnsi="Times New Roman" w:cs="Times New Roman"/>
-          <w:sz w:val="28"/>
-          <w:szCs w:val="28"/>
-        </w:rPr>
-      </w:pPr>
-      <w:r>
-        <w:rPr>
-          <w:rFonts w:ascii="Times New Roman" w:hAnsi="Times New Roman" w:cs="Times New Roman"/>
-          <w:sz w:val="28"/>
-          <w:szCs w:val="28"/>
-        </w:rPr>
-        <w:t>Опционно может быть раздроблен массив</w:t>
-      </w:r>
-      <w:r>
-        <w:rPr>
-          <w:rFonts w:ascii="Times New Roman" w:hAnsi="Times New Roman" w:cs="Times New Roman"/>
-          <w:sz w:val="28"/>
-          <w:szCs w:val="28"/>
-        </w:rPr>
-        <w:t xml:space="preserve"> </w:t>
-      </w:r>
-      <w:r>
-        <w:rPr>
-          <w:rFonts w:ascii="Times New Roman" w:hAnsi="Times New Roman" w:cs="Times New Roman"/>
-          <w:sz w:val="28"/>
-          <w:szCs w:val="28"/>
-          <w:lang w:val="en-US"/>
-        </w:rPr>
-        <w:t>massive</w:t>
-      </w:r>
-      <w:r>
-        <w:rPr>
-          <w:rFonts w:ascii="Times New Roman" w:hAnsi="Times New Roman" w:cs="Times New Roman"/>
-          <w:sz w:val="28"/>
-          <w:szCs w:val="28"/>
-        </w:rPr>
-        <w:t>_</w:t>
-      </w:r>
-      <w:r>
-        <w:rPr>
-          <w:rFonts w:ascii="Times New Roman" w:hAnsi="Times New Roman" w:cs="Times New Roman"/>
-          <w:sz w:val="28"/>
-          <w:szCs w:val="28"/>
-          <w:lang w:val="en-US"/>
-        </w:rPr>
-        <w:t>row</w:t>
-      </w:r>
-      <w:r>
-        <w:rPr>
-          <w:rFonts w:ascii="Times New Roman" w:hAnsi="Times New Roman" w:cs="Times New Roman"/>
-          <w:sz w:val="28"/>
-          <w:szCs w:val="28"/>
-        </w:rPr>
-        <w:t>_</w:t>
-      </w:r>
-      <w:r>
-        <w:rPr>
-          <w:rFonts w:ascii="Times New Roman" w:hAnsi="Times New Roman" w:cs="Times New Roman"/>
-          <w:sz w:val="28"/>
-          <w:szCs w:val="28"/>
-          <w:lang w:val="en-US"/>
-        </w:rPr>
-        <w:t>column</w:t>
-      </w:r>
-      <w:r>
-        <w:rPr>
-          <w:rFonts w:ascii="Times New Roman" w:hAnsi="Times New Roman" w:cs="Times New Roman"/>
-          <w:sz w:val="28"/>
-          <w:szCs w:val="28"/>
-        </w:rPr>
-        <w:t>_</w:t>
-      </w:r>
-      <w:r>
-        <w:rPr>
-          <w:rFonts w:ascii="Times New Roman" w:hAnsi="Times New Roman" w:cs="Times New Roman"/>
-          <w:sz w:val="28"/>
-          <w:szCs w:val="28"/>
-          <w:lang w:val="en-US"/>
-        </w:rPr>
-        <w:t>no</w:t>
-      </w:r>
-      <w:r>
-        <w:rPr>
-          <w:rFonts w:ascii="Times New Roman" w:hAnsi="Times New Roman" w:cs="Times New Roman"/>
-          <w:sz w:val="28"/>
-          <w:szCs w:val="28"/>
-        </w:rPr>
-        <w:t>_</w:t>
-      </w:r>
-      <w:r>
-        <w:rPr>
-          <w:rFonts w:ascii="Times New Roman" w:hAnsi="Times New Roman" w:cs="Times New Roman"/>
-          <w:sz w:val="28"/>
-          <w:szCs w:val="28"/>
-          <w:lang w:val="en-US"/>
-        </w:rPr>
-        <w:t>nodes</w:t>
-      </w:r>
-      <w:r>
-        <w:rPr>
-          <w:rFonts w:ascii="Times New Roman" w:hAnsi="Times New Roman" w:cs="Times New Roman"/>
-          <w:sz w:val="28"/>
-          <w:szCs w:val="28"/>
-        </w:rPr>
-        <w:t>, на массив соединений (зажимы, в которые подключаются два элемента) и массив неподключенных концов (зажимы, в которые подключается один элемент.</w:t>
-      </w:r>
-    </w:p>
-    <w:p>
-      <w:pPr>
-        <w:spacing w:line="360" w:lineRule="auto"/>
-        <w:ind w:firstLine="709"/>
-        <w:jc w:val="both"/>
-        <w:rPr>
-          <w:rFonts w:ascii="Times New Roman" w:hAnsi="Times New Roman" w:cs="Times New Roman"/>
-          <w:sz w:val="28"/>
-          <w:szCs w:val="28"/>
-        </w:rPr>
-      </w:pPr>
-      <w:r>
-        <w:rPr>
-          <w:rFonts w:ascii="Times New Roman" w:hAnsi="Times New Roman" w:cs="Times New Roman"/>
-          <w:sz w:val="28"/>
-          <w:szCs w:val="28"/>
-        </w:rPr>
         <w:lastRenderedPageBreak/>
-        <w:t>Необходимо точно продумать логичную систему хранения информции о ветви и ее зажимах, чтобы обновление путем добавления или удаления проводов происходило корректно.</w:t>
+        <w:t xml:space="preserve">Необходимо точно продумать логичную систему хранения </w:t>
+      </w:r>
+      <w:proofErr w:type="spellStart"/>
+      <w:r>
+        <w:rPr>
+          <w:rFonts w:ascii="Times New Roman" w:hAnsi="Times New Roman" w:cs="Times New Roman"/>
+          <w:sz w:val="28"/>
+          <w:szCs w:val="28"/>
+        </w:rPr>
+        <w:t>информции</w:t>
+      </w:r>
+      <w:proofErr w:type="spellEnd"/>
+      <w:r>
+        <w:rPr>
+          <w:rFonts w:ascii="Times New Roman" w:hAnsi="Times New Roman" w:cs="Times New Roman"/>
+          <w:sz w:val="28"/>
+          <w:szCs w:val="28"/>
+        </w:rPr>
+        <w:t xml:space="preserve"> о ветви и ее зажимах, чтобы обновление путем добавления или удаления проводов происходило корректно.</w:t>
       </w:r>
     </w:p>
     <w:p>
@@ -991,6 +967,1450 @@
           <w:szCs w:val="28"/>
         </w:rPr>
         <w:t>Ветвь должна иметь возможность создаваться, делиться, дробиться, обновляться</w:t>
+      </w:r>
+    </w:p>
+    <w:p>
+      <w:pPr>
+        <w:spacing w:line="360" w:lineRule="auto"/>
+        <w:ind w:left="709"/>
+        <w:jc w:val="both"/>
+        <w:rPr>
+          <w:rFonts w:ascii="Times New Roman" w:hAnsi="Times New Roman" w:cs="Times New Roman"/>
+          <w:i/>
+          <w:iCs/>
+          <w:sz w:val="28"/>
+          <w:szCs w:val="28"/>
+        </w:rPr>
+      </w:pPr>
+    </w:p>
+    <w:p>
+      <w:pPr>
+        <w:spacing w:line="360" w:lineRule="auto"/>
+        <w:jc w:val="both"/>
+        <w:rPr>
+          <w:rFonts w:ascii="Times New Roman" w:hAnsi="Times New Roman" w:cs="Times New Roman"/>
+          <w:i/>
+          <w:iCs/>
+          <w:sz w:val="28"/>
+          <w:szCs w:val="28"/>
+          <w:lang w:val="en-US"/>
+        </w:rPr>
+      </w:pPr>
+      <w:r>
+        <w:rPr>
+          <w:rFonts w:ascii="Times New Roman" w:hAnsi="Times New Roman" w:cs="Times New Roman"/>
+          <w:i/>
+          <w:iCs/>
+          <w:sz w:val="28"/>
+          <w:szCs w:val="28"/>
+        </w:rPr>
+        <w:t>Основной</w:t>
+      </w:r>
+      <w:r>
+        <w:rPr>
+          <w:rFonts w:ascii="Times New Roman" w:hAnsi="Times New Roman" w:cs="Times New Roman"/>
+          <w:i/>
+          <w:iCs/>
+          <w:sz w:val="28"/>
+          <w:szCs w:val="28"/>
+          <w:lang w:val="en-US"/>
+        </w:rPr>
+        <w:t xml:space="preserve"> </w:t>
+      </w:r>
+      <w:r>
+        <w:rPr>
+          <w:rFonts w:ascii="Times New Roman" w:hAnsi="Times New Roman" w:cs="Times New Roman"/>
+          <w:i/>
+          <w:iCs/>
+          <w:sz w:val="28"/>
+          <w:szCs w:val="28"/>
+        </w:rPr>
+        <w:t>процесс</w:t>
+      </w:r>
+      <w:r>
+        <w:rPr>
+          <w:rFonts w:ascii="Times New Roman" w:hAnsi="Times New Roman" w:cs="Times New Roman"/>
+          <w:i/>
+          <w:iCs/>
+          <w:sz w:val="28"/>
+          <w:szCs w:val="28"/>
+          <w:lang w:val="en-US"/>
+        </w:rPr>
+        <w:t xml:space="preserve"> </w:t>
+      </w:r>
+      <w:r>
+        <w:rPr>
+          <w:rFonts w:ascii="Times New Roman" w:hAnsi="Times New Roman" w:cs="Times New Roman"/>
+          <w:i/>
+          <w:iCs/>
+          <w:sz w:val="28"/>
+          <w:szCs w:val="28"/>
+        </w:rPr>
+        <w:t>работы</w:t>
+      </w:r>
+      <w:r>
+        <w:rPr>
+          <w:rFonts w:ascii="Times New Roman" w:hAnsi="Times New Roman" w:cs="Times New Roman"/>
+          <w:i/>
+          <w:iCs/>
+          <w:sz w:val="28"/>
+          <w:szCs w:val="28"/>
+          <w:lang w:val="en-US"/>
+        </w:rPr>
+        <w:t xml:space="preserve"> </w:t>
+      </w:r>
+      <w:proofErr w:type="spellStart"/>
+      <w:r>
+        <w:rPr>
+          <w:rFonts w:ascii="Times New Roman" w:hAnsi="Times New Roman" w:cs="Times New Roman"/>
+          <w:i/>
+          <w:iCs/>
+          <w:sz w:val="28"/>
+          <w:szCs w:val="28"/>
+          <w:lang w:val="en-US"/>
+        </w:rPr>
+        <w:t>reload_branches_when_creating_wire</w:t>
+      </w:r>
+      <w:proofErr w:type="spellEnd"/>
+      <w:r>
+        <w:rPr>
+          <w:rFonts w:ascii="Times New Roman" w:hAnsi="Times New Roman" w:cs="Times New Roman"/>
+          <w:i/>
+          <w:iCs/>
+          <w:sz w:val="28"/>
+          <w:szCs w:val="28"/>
+          <w:lang w:val="en-US"/>
+        </w:rPr>
+        <w:t>:</w:t>
+      </w:r>
+    </w:p>
+    <w:p>
+      <w:pPr>
+        <w:spacing w:line="360" w:lineRule="auto"/>
+        <w:ind w:firstLine="708"/>
+        <w:jc w:val="both"/>
+        <w:rPr>
+          <w:rFonts w:ascii="Times New Roman" w:hAnsi="Times New Roman" w:cs="Times New Roman"/>
+          <w:sz w:val="28"/>
+          <w:szCs w:val="28"/>
+        </w:rPr>
+      </w:pPr>
+      <w:r>
+        <w:rPr>
+          <w:rFonts w:ascii="Times New Roman" w:hAnsi="Times New Roman" w:cs="Times New Roman"/>
+          <w:sz w:val="28"/>
+          <w:szCs w:val="28"/>
+        </w:rPr>
+        <w:t>При создании провода, он проходит через фильтр:</w:t>
+      </w:r>
+    </w:p>
+    <w:p>
+      <w:pPr>
+        <w:spacing w:line="360" w:lineRule="auto"/>
+        <w:ind w:firstLine="708"/>
+        <w:jc w:val="both"/>
+        <w:rPr>
+          <w:rFonts w:ascii="Times New Roman" w:hAnsi="Times New Roman" w:cs="Times New Roman"/>
+          <w:sz w:val="28"/>
+          <w:szCs w:val="28"/>
+        </w:rPr>
+      </w:pPr>
+      <w:r>
+        <w:rPr>
+          <w:rFonts w:ascii="Times New Roman" w:hAnsi="Times New Roman" w:cs="Times New Roman"/>
+          <w:sz w:val="28"/>
+          <w:szCs w:val="28"/>
+        </w:rPr>
+        <w:t xml:space="preserve"> Определяется сначала тип начального зажима: есть ли у проводов, которые уже были до создания нового (проход по массиву WIRES с абсолютным исключением нового провода) координаты </w:t>
+      </w:r>
+      <w:proofErr w:type="spellStart"/>
+      <w:r>
+        <w:rPr>
+          <w:rFonts w:ascii="Times New Roman" w:hAnsi="Times New Roman" w:cs="Times New Roman"/>
+          <w:sz w:val="28"/>
+          <w:szCs w:val="28"/>
+        </w:rPr>
+        <w:t>clamp_start</w:t>
+      </w:r>
+      <w:proofErr w:type="spellEnd"/>
+      <w:r>
+        <w:rPr>
+          <w:rFonts w:ascii="Times New Roman" w:hAnsi="Times New Roman" w:cs="Times New Roman"/>
+          <w:sz w:val="28"/>
+          <w:szCs w:val="28"/>
+        </w:rPr>
+        <w:t xml:space="preserve"> или координаты </w:t>
+      </w:r>
+      <w:proofErr w:type="spellStart"/>
+      <w:r>
+        <w:rPr>
+          <w:rFonts w:ascii="Times New Roman" w:hAnsi="Times New Roman" w:cs="Times New Roman"/>
+          <w:sz w:val="28"/>
+          <w:szCs w:val="28"/>
+        </w:rPr>
+        <w:t>clamp_end</w:t>
+      </w:r>
+      <w:proofErr w:type="spellEnd"/>
+      <w:r>
+        <w:rPr>
+          <w:rFonts w:ascii="Times New Roman" w:hAnsi="Times New Roman" w:cs="Times New Roman"/>
+          <w:sz w:val="28"/>
+          <w:szCs w:val="28"/>
+        </w:rPr>
+        <w:t xml:space="preserve">, совпадающие с начальным зажимом нового провода. </w:t>
+      </w:r>
+    </w:p>
+    <w:p>
+      <w:pPr>
+        <w:spacing w:line="360" w:lineRule="auto"/>
+        <w:ind w:firstLine="708"/>
+        <w:jc w:val="both"/>
+        <w:rPr>
+          <w:rFonts w:ascii="Times New Roman" w:hAnsi="Times New Roman" w:cs="Times New Roman"/>
+          <w:sz w:val="28"/>
+          <w:szCs w:val="28"/>
+        </w:rPr>
+      </w:pPr>
+      <w:r>
+        <w:rPr>
+          <w:rFonts w:ascii="Times New Roman" w:hAnsi="Times New Roman" w:cs="Times New Roman"/>
+          <w:sz w:val="28"/>
+          <w:szCs w:val="28"/>
+        </w:rPr>
+        <w:t>Если тип начального зажима пустой, то определяем тип конечного зажима</w:t>
+      </w:r>
+      <w:proofErr w:type="gramStart"/>
+      <w:r>
+        <w:rPr>
+          <w:rFonts w:ascii="Times New Roman" w:hAnsi="Times New Roman" w:cs="Times New Roman"/>
+          <w:sz w:val="28"/>
+          <w:szCs w:val="28"/>
+        </w:rPr>
+        <w:t>: Если</w:t>
+      </w:r>
+      <w:proofErr w:type="gramEnd"/>
+      <w:r>
+        <w:rPr>
+          <w:rFonts w:ascii="Times New Roman" w:hAnsi="Times New Roman" w:cs="Times New Roman"/>
+          <w:sz w:val="28"/>
+          <w:szCs w:val="28"/>
+        </w:rPr>
+        <w:t xml:space="preserve"> тип конечного зажима пустой: то создаём ветвь, которая состоит из этого провода </w:t>
+      </w:r>
+    </w:p>
+    <w:p>
+      <w:pPr>
+        <w:spacing w:line="360" w:lineRule="auto"/>
+        <w:ind w:firstLine="708"/>
+        <w:jc w:val="both"/>
+        <w:rPr>
+          <w:rFonts w:ascii="Times New Roman" w:hAnsi="Times New Roman" w:cs="Times New Roman"/>
+          <w:b/>
+          <w:bCs/>
+          <w:sz w:val="28"/>
+          <w:szCs w:val="28"/>
+        </w:rPr>
+      </w:pPr>
+      <w:r>
+        <w:rPr>
+          <w:rFonts w:ascii="Times New Roman" w:hAnsi="Times New Roman" w:cs="Times New Roman"/>
+          <w:b/>
+          <w:bCs/>
+          <w:sz w:val="28"/>
+          <w:szCs w:val="28"/>
+        </w:rPr>
+        <w:t xml:space="preserve">Случай Стартовая: пустой; Конечная: пустой рассмотрен </w:t>
+      </w:r>
+    </w:p>
+    <w:p>
+      <w:pPr>
+        <w:spacing w:line="360" w:lineRule="auto"/>
+        <w:ind w:firstLine="708"/>
+        <w:jc w:val="both"/>
+        <w:rPr>
+          <w:rFonts w:ascii="Times New Roman" w:hAnsi="Times New Roman" w:cs="Times New Roman"/>
+          <w:sz w:val="28"/>
+          <w:szCs w:val="28"/>
+        </w:rPr>
+      </w:pPr>
+      <w:r>
+        <w:rPr>
+          <w:rFonts w:ascii="Times New Roman" w:hAnsi="Times New Roman" w:cs="Times New Roman"/>
+          <w:sz w:val="28"/>
+          <w:szCs w:val="28"/>
+        </w:rPr>
+        <w:t xml:space="preserve">Если тип конечного зажима неподключенный конец, то добавляем провод в ветвь, к которой относится конец </w:t>
+      </w:r>
+    </w:p>
+    <w:p>
+      <w:pPr>
+        <w:spacing w:line="360" w:lineRule="auto"/>
+        <w:ind w:firstLine="708"/>
+        <w:jc w:val="both"/>
+        <w:rPr>
+          <w:rFonts w:ascii="Times New Roman" w:hAnsi="Times New Roman" w:cs="Times New Roman"/>
+          <w:b/>
+          <w:bCs/>
+          <w:sz w:val="28"/>
+          <w:szCs w:val="28"/>
+        </w:rPr>
+      </w:pPr>
+      <w:r>
+        <w:rPr>
+          <w:rFonts w:ascii="Times New Roman" w:hAnsi="Times New Roman" w:cs="Times New Roman"/>
+          <w:b/>
+          <w:bCs/>
+          <w:sz w:val="28"/>
+          <w:szCs w:val="28"/>
+        </w:rPr>
+        <w:lastRenderedPageBreak/>
+        <w:t>Случай Стартовая: пустой; Конечная: неподключенный конец рассмотрен</w:t>
+      </w:r>
+    </w:p>
+    <w:p>
+      <w:pPr>
+        <w:spacing w:line="360" w:lineRule="auto"/>
+        <w:ind w:firstLine="708"/>
+        <w:jc w:val="both"/>
+        <w:rPr>
+          <w:rFonts w:ascii="Times New Roman" w:hAnsi="Times New Roman" w:cs="Times New Roman"/>
+          <w:sz w:val="28"/>
+          <w:szCs w:val="28"/>
+        </w:rPr>
+      </w:pPr>
+      <w:r>
+        <w:rPr>
+          <w:rFonts w:ascii="Times New Roman" w:hAnsi="Times New Roman" w:cs="Times New Roman"/>
+          <w:sz w:val="28"/>
+          <w:szCs w:val="28"/>
+        </w:rPr>
+        <w:t xml:space="preserve"> Если тип конечного зажима соединение, то разделить ветвь, к которой подключается провод на две дочерние: Конечным зажимом нового провода делимая ветвь разделилась на две дочерние ветви, одна из которых останется старой, а вторая будет новой. Для этого создаём приоритетность:</w:t>
+      </w:r>
+    </w:p>
+    <w:p>
+      <w:pPr>
+        <w:spacing w:line="360" w:lineRule="auto"/>
+        <w:ind w:firstLine="708"/>
+        <w:jc w:val="both"/>
+        <w:rPr>
+          <w:rFonts w:ascii="Times New Roman" w:hAnsi="Times New Roman" w:cs="Times New Roman"/>
+          <w:sz w:val="28"/>
+          <w:szCs w:val="28"/>
+        </w:rPr>
+      </w:pPr>
+      <w:r>
+        <w:rPr>
+          <w:rFonts w:ascii="Times New Roman" w:hAnsi="Times New Roman" w:cs="Times New Roman"/>
+          <w:sz w:val="28"/>
+          <w:szCs w:val="28"/>
+        </w:rPr>
+        <w:t xml:space="preserve"> 1) У дочерней ветви, к которой относится зажим начала делимой ветви приоритет 1 </w:t>
+      </w:r>
+    </w:p>
+    <w:p>
+      <w:pPr>
+        <w:spacing w:line="360" w:lineRule="auto"/>
+        <w:ind w:firstLine="708"/>
+        <w:jc w:val="both"/>
+        <w:rPr>
+          <w:rFonts w:ascii="Times New Roman" w:hAnsi="Times New Roman" w:cs="Times New Roman"/>
+          <w:sz w:val="28"/>
+          <w:szCs w:val="28"/>
+        </w:rPr>
+      </w:pPr>
+      <w:r>
+        <w:rPr>
+          <w:rFonts w:ascii="Times New Roman" w:hAnsi="Times New Roman" w:cs="Times New Roman"/>
+          <w:sz w:val="28"/>
+          <w:szCs w:val="28"/>
+        </w:rPr>
+        <w:t xml:space="preserve">2) У дочерней ветви, к которой относится зажим конца делимой ветви приоритет 0 </w:t>
+      </w:r>
+    </w:p>
+    <w:p>
+      <w:pPr>
+        <w:spacing w:line="360" w:lineRule="auto"/>
+        <w:ind w:firstLine="708"/>
+        <w:jc w:val="both"/>
+        <w:rPr>
+          <w:rFonts w:ascii="Times New Roman" w:hAnsi="Times New Roman" w:cs="Times New Roman"/>
+          <w:sz w:val="28"/>
+          <w:szCs w:val="28"/>
+        </w:rPr>
+      </w:pPr>
+      <w:r>
+        <w:rPr>
+          <w:rFonts w:ascii="Times New Roman" w:hAnsi="Times New Roman" w:cs="Times New Roman"/>
+          <w:sz w:val="28"/>
+          <w:szCs w:val="28"/>
+        </w:rPr>
+        <w:t xml:space="preserve">3) Если на дочерней ветви есть провод со стрелкой - то это добавляет +2 к приоритету </w:t>
+      </w:r>
+    </w:p>
+    <w:p>
+      <w:pPr>
+        <w:spacing w:line="360" w:lineRule="auto"/>
+        <w:ind w:firstLine="708"/>
+        <w:jc w:val="both"/>
+        <w:rPr>
+          <w:rFonts w:ascii="Times New Roman" w:hAnsi="Times New Roman" w:cs="Times New Roman"/>
+          <w:sz w:val="28"/>
+          <w:szCs w:val="28"/>
+        </w:rPr>
+      </w:pPr>
+      <w:r>
+        <w:rPr>
+          <w:rFonts w:ascii="Times New Roman" w:hAnsi="Times New Roman" w:cs="Times New Roman"/>
+          <w:sz w:val="28"/>
+          <w:szCs w:val="28"/>
+        </w:rPr>
+        <w:t xml:space="preserve">Таким образом, по наибольшему приоритету выбирается, которая из дочерних ветвей останется под именем делимой ветви, а какая станет новой Случай Стартовая: пустой; Конечная: соединение </w:t>
+      </w:r>
+      <w:proofErr w:type="gramStart"/>
+      <w:r>
+        <w:rPr>
+          <w:rFonts w:ascii="Times New Roman" w:hAnsi="Times New Roman" w:cs="Times New Roman"/>
+          <w:sz w:val="28"/>
+          <w:szCs w:val="28"/>
+        </w:rPr>
+        <w:t>рассмотрен</w:t>
+      </w:r>
+      <w:proofErr w:type="gramEnd"/>
+      <w:r>
+        <w:rPr>
+          <w:rFonts w:ascii="Times New Roman" w:hAnsi="Times New Roman" w:cs="Times New Roman"/>
+          <w:sz w:val="28"/>
+          <w:szCs w:val="28"/>
+        </w:rPr>
+        <w:t xml:space="preserve"> Если конечный зажим узел, то завершаем создание ветви </w:t>
+      </w:r>
+    </w:p>
+    <w:p>
+      <w:pPr>
+        <w:spacing w:line="360" w:lineRule="auto"/>
+        <w:ind w:firstLine="708"/>
+        <w:jc w:val="both"/>
+        <w:rPr>
+          <w:rFonts w:ascii="Times New Roman" w:hAnsi="Times New Roman" w:cs="Times New Roman"/>
+          <w:b/>
+          <w:bCs/>
+          <w:sz w:val="28"/>
+          <w:szCs w:val="28"/>
+        </w:rPr>
+      </w:pPr>
+      <w:r>
+        <w:rPr>
+          <w:rFonts w:ascii="Times New Roman" w:hAnsi="Times New Roman" w:cs="Times New Roman"/>
+          <w:b/>
+          <w:bCs/>
+          <w:sz w:val="28"/>
+          <w:szCs w:val="28"/>
+        </w:rPr>
+        <w:t xml:space="preserve">Случай Стартовая: пустой; Конечная: узел рассмотрен </w:t>
+      </w:r>
+    </w:p>
+    <w:p>
+      <w:pPr>
+        <w:spacing w:line="360" w:lineRule="auto"/>
+        <w:ind w:firstLine="708"/>
+        <w:jc w:val="both"/>
+        <w:rPr>
+          <w:rFonts w:ascii="Times New Roman" w:hAnsi="Times New Roman" w:cs="Times New Roman"/>
+          <w:sz w:val="28"/>
+          <w:szCs w:val="28"/>
+        </w:rPr>
+      </w:pPr>
+      <w:r>
+        <w:rPr>
+          <w:rFonts w:ascii="Times New Roman" w:hAnsi="Times New Roman" w:cs="Times New Roman"/>
+          <w:sz w:val="28"/>
+          <w:szCs w:val="28"/>
+        </w:rPr>
+        <w:t xml:space="preserve">Если начальный зажим неподключенный конец: добавляем провод в ветвь, которой принадлежит провод с совпавшим зажимом. Далее определяем тип конечного зажима: совершаем проход по массиву WIRES с абсолютным исключением нового провода, для определения, есть ли среди проводов координаты </w:t>
+      </w:r>
+      <w:proofErr w:type="spellStart"/>
+      <w:r>
+        <w:rPr>
+          <w:rFonts w:ascii="Times New Roman" w:hAnsi="Times New Roman" w:cs="Times New Roman"/>
+          <w:sz w:val="28"/>
+          <w:szCs w:val="28"/>
+        </w:rPr>
+        <w:t>clamp_start</w:t>
+      </w:r>
+      <w:proofErr w:type="spellEnd"/>
+      <w:r>
+        <w:rPr>
+          <w:rFonts w:ascii="Times New Roman" w:hAnsi="Times New Roman" w:cs="Times New Roman"/>
+          <w:sz w:val="28"/>
+          <w:szCs w:val="28"/>
+        </w:rPr>
+        <w:t xml:space="preserve"> или координаты </w:t>
+      </w:r>
+      <w:proofErr w:type="spellStart"/>
+      <w:r>
+        <w:rPr>
+          <w:rFonts w:ascii="Times New Roman" w:hAnsi="Times New Roman" w:cs="Times New Roman"/>
+          <w:sz w:val="28"/>
+          <w:szCs w:val="28"/>
+        </w:rPr>
+        <w:t>clamp_end</w:t>
+      </w:r>
+      <w:proofErr w:type="spellEnd"/>
+      <w:r>
+        <w:rPr>
+          <w:rFonts w:ascii="Times New Roman" w:hAnsi="Times New Roman" w:cs="Times New Roman"/>
+          <w:sz w:val="28"/>
+          <w:szCs w:val="28"/>
+        </w:rPr>
+        <w:t xml:space="preserve">, совпадающие с конечным зажимом нового провода. Если тип зажима пустой, то просто добавляем провод в ветвь, к концу которой подключается провод </w:t>
+      </w:r>
+    </w:p>
+    <w:p>
+      <w:pPr>
+        <w:spacing w:line="360" w:lineRule="auto"/>
+        <w:ind w:firstLine="708"/>
+        <w:jc w:val="both"/>
+        <w:rPr>
+          <w:rFonts w:ascii="Times New Roman" w:hAnsi="Times New Roman" w:cs="Times New Roman"/>
+          <w:b/>
+          <w:bCs/>
+          <w:sz w:val="28"/>
+          <w:szCs w:val="28"/>
+        </w:rPr>
+      </w:pPr>
+      <w:r>
+        <w:rPr>
+          <w:rFonts w:ascii="Times New Roman" w:hAnsi="Times New Roman" w:cs="Times New Roman"/>
+          <w:b/>
+          <w:bCs/>
+          <w:sz w:val="28"/>
+          <w:szCs w:val="28"/>
+        </w:rPr>
+        <w:t xml:space="preserve">Случай Стартовая: неподключенный конец; Конечная: пустой рассмотрен </w:t>
+      </w:r>
+    </w:p>
+    <w:p>
+      <w:pPr>
+        <w:spacing w:line="360" w:lineRule="auto"/>
+        <w:ind w:firstLine="708"/>
+        <w:jc w:val="both"/>
+        <w:rPr>
+          <w:rFonts w:ascii="Times New Roman" w:hAnsi="Times New Roman" w:cs="Times New Roman"/>
+          <w:sz w:val="28"/>
+          <w:szCs w:val="28"/>
+        </w:rPr>
+      </w:pPr>
+      <w:r>
+        <w:rPr>
+          <w:rFonts w:ascii="Times New Roman" w:hAnsi="Times New Roman" w:cs="Times New Roman"/>
+          <w:sz w:val="28"/>
+          <w:szCs w:val="28"/>
+        </w:rPr>
+        <w:lastRenderedPageBreak/>
+        <w:t xml:space="preserve">Если конечный зажим неподключенный конец, то определяем ветвь, которой принадлежит провод, один из концов которых замкнут на данный зажим. Так как смыкаются две ветви в одну, необходимо определить, какая из них исчезнет, а какая останется. Для этого создаём приоритетность: </w:t>
+      </w:r>
+    </w:p>
+    <w:p>
+      <w:pPr>
+        <w:spacing w:line="360" w:lineRule="auto"/>
+        <w:ind w:firstLine="708"/>
+        <w:jc w:val="both"/>
+        <w:rPr>
+          <w:rFonts w:ascii="Times New Roman" w:hAnsi="Times New Roman" w:cs="Times New Roman"/>
+          <w:sz w:val="28"/>
+          <w:szCs w:val="28"/>
+        </w:rPr>
+      </w:pPr>
+      <w:r>
+        <w:rPr>
+          <w:rFonts w:ascii="Times New Roman" w:hAnsi="Times New Roman" w:cs="Times New Roman"/>
+          <w:sz w:val="28"/>
+          <w:szCs w:val="28"/>
+        </w:rPr>
+        <w:t xml:space="preserve">1) у ветви, на неподключенный конец которой включается начало нового провода приоритет 1 </w:t>
+      </w:r>
+    </w:p>
+    <w:p>
+      <w:pPr>
+        <w:spacing w:line="360" w:lineRule="auto"/>
+        <w:ind w:firstLine="708"/>
+        <w:jc w:val="both"/>
+        <w:rPr>
+          <w:rFonts w:ascii="Times New Roman" w:hAnsi="Times New Roman" w:cs="Times New Roman"/>
+          <w:sz w:val="28"/>
+          <w:szCs w:val="28"/>
+        </w:rPr>
+      </w:pPr>
+      <w:r>
+        <w:rPr>
+          <w:rFonts w:ascii="Times New Roman" w:hAnsi="Times New Roman" w:cs="Times New Roman"/>
+          <w:sz w:val="28"/>
+          <w:szCs w:val="28"/>
+        </w:rPr>
+        <w:t xml:space="preserve">2) у ветви, на неподключенный конец которой включается конец нового провода приоритет 0 </w:t>
+      </w:r>
+    </w:p>
+    <w:p>
+      <w:pPr>
+        <w:spacing w:line="360" w:lineRule="auto"/>
+        <w:ind w:firstLine="708"/>
+        <w:jc w:val="both"/>
+        <w:rPr>
+          <w:rFonts w:ascii="Times New Roman" w:hAnsi="Times New Roman" w:cs="Times New Roman"/>
+          <w:sz w:val="28"/>
+          <w:szCs w:val="28"/>
+        </w:rPr>
+      </w:pPr>
+      <w:r>
+        <w:rPr>
+          <w:rFonts w:ascii="Times New Roman" w:hAnsi="Times New Roman" w:cs="Times New Roman"/>
+          <w:sz w:val="28"/>
+          <w:szCs w:val="28"/>
+        </w:rPr>
+        <w:t xml:space="preserve">3) если у ветви есть значение (и направление) тока, то это добавляет +2 к </w:t>
+      </w:r>
+      <w:proofErr w:type="gramStart"/>
+      <w:r>
+        <w:rPr>
+          <w:rFonts w:ascii="Times New Roman" w:hAnsi="Times New Roman" w:cs="Times New Roman"/>
+          <w:sz w:val="28"/>
+          <w:szCs w:val="28"/>
+        </w:rPr>
+        <w:t>приоритету</w:t>
+      </w:r>
+      <w:proofErr w:type="gramEnd"/>
+      <w:r>
+        <w:rPr>
+          <w:rFonts w:ascii="Times New Roman" w:hAnsi="Times New Roman" w:cs="Times New Roman"/>
+          <w:sz w:val="28"/>
+          <w:szCs w:val="28"/>
+        </w:rPr>
+        <w:t xml:space="preserve"> Таким образом, по наибольшему приоритету выбирается, какая ветвь останется. Она обновляется и включает теперь все провода прошлой ветви. Слабая ветвь полностью удаляется </w:t>
+      </w:r>
+    </w:p>
+    <w:p>
+      <w:pPr>
+        <w:spacing w:line="360" w:lineRule="auto"/>
+        <w:ind w:firstLine="708"/>
+        <w:jc w:val="both"/>
+        <w:rPr>
+          <w:rFonts w:ascii="Times New Roman" w:hAnsi="Times New Roman" w:cs="Times New Roman"/>
+          <w:sz w:val="28"/>
+          <w:szCs w:val="28"/>
+        </w:rPr>
+      </w:pPr>
+      <w:r>
+        <w:rPr>
+          <w:rFonts w:ascii="Times New Roman" w:hAnsi="Times New Roman" w:cs="Times New Roman"/>
+          <w:b/>
+          <w:bCs/>
+          <w:sz w:val="28"/>
+          <w:szCs w:val="28"/>
+        </w:rPr>
+        <w:t>Случай Стартовая: неподключенный конец; Конечная: неподключенный конец рассмотрен</w:t>
+      </w:r>
+      <w:r>
+        <w:rPr>
+          <w:rFonts w:ascii="Times New Roman" w:hAnsi="Times New Roman" w:cs="Times New Roman"/>
+          <w:sz w:val="28"/>
+          <w:szCs w:val="28"/>
+        </w:rPr>
+        <w:t xml:space="preserve"> </w:t>
+      </w:r>
+    </w:p>
+    <w:p>
+      <w:pPr>
+        <w:spacing w:line="360" w:lineRule="auto"/>
+        <w:ind w:firstLine="708"/>
+        <w:jc w:val="both"/>
+        <w:rPr>
+          <w:rFonts w:ascii="Times New Roman" w:hAnsi="Times New Roman" w:cs="Times New Roman"/>
+          <w:sz w:val="28"/>
+          <w:szCs w:val="28"/>
+        </w:rPr>
+      </w:pPr>
+      <w:r>
+        <w:rPr>
+          <w:rFonts w:ascii="Times New Roman" w:hAnsi="Times New Roman" w:cs="Times New Roman"/>
+          <w:sz w:val="28"/>
+          <w:szCs w:val="28"/>
+        </w:rPr>
+        <w:t xml:space="preserve">Если конечный зажим соединение, то без проблем завершаем создание ветви, включающей новый провод. Далее разбираемся с той ветвью, к которой подключился провод. Конечным зажимом нового провода делимая ветвь разделилась на две дочерние ветви, одна из которых останется старой, а вторая будет новой. Для этого создаём приоритетность: </w:t>
+      </w:r>
+    </w:p>
+    <w:p>
+      <w:pPr>
+        <w:spacing w:line="360" w:lineRule="auto"/>
+        <w:ind w:firstLine="708"/>
+        <w:jc w:val="both"/>
+        <w:rPr>
+          <w:rFonts w:ascii="Times New Roman" w:hAnsi="Times New Roman" w:cs="Times New Roman"/>
+          <w:sz w:val="28"/>
+          <w:szCs w:val="28"/>
+        </w:rPr>
+      </w:pPr>
+      <w:r>
+        <w:rPr>
+          <w:rFonts w:ascii="Times New Roman" w:hAnsi="Times New Roman" w:cs="Times New Roman"/>
+          <w:sz w:val="28"/>
+          <w:szCs w:val="28"/>
+        </w:rPr>
+        <w:t xml:space="preserve">1) У дочерней ветви, к которой относится зажим начала делимой ветви приоритет 1 </w:t>
+      </w:r>
+    </w:p>
+    <w:p>
+      <w:pPr>
+        <w:spacing w:line="360" w:lineRule="auto"/>
+        <w:ind w:firstLine="708"/>
+        <w:jc w:val="both"/>
+        <w:rPr>
+          <w:rFonts w:ascii="Times New Roman" w:hAnsi="Times New Roman" w:cs="Times New Roman"/>
+          <w:sz w:val="28"/>
+          <w:szCs w:val="28"/>
+        </w:rPr>
+      </w:pPr>
+      <w:r>
+        <w:rPr>
+          <w:rFonts w:ascii="Times New Roman" w:hAnsi="Times New Roman" w:cs="Times New Roman"/>
+          <w:sz w:val="28"/>
+          <w:szCs w:val="28"/>
+        </w:rPr>
+        <w:t xml:space="preserve">2) У дочерней ветви, к которой относится зажим конца делимой ветви приоритет 0 </w:t>
+      </w:r>
+    </w:p>
+    <w:p>
+      <w:pPr>
+        <w:spacing w:line="360" w:lineRule="auto"/>
+        <w:ind w:firstLine="708"/>
+        <w:jc w:val="both"/>
+        <w:rPr>
+          <w:rFonts w:ascii="Times New Roman" w:hAnsi="Times New Roman" w:cs="Times New Roman"/>
+          <w:sz w:val="28"/>
+          <w:szCs w:val="28"/>
+        </w:rPr>
+      </w:pPr>
+      <w:r>
+        <w:rPr>
+          <w:rFonts w:ascii="Times New Roman" w:hAnsi="Times New Roman" w:cs="Times New Roman"/>
+          <w:sz w:val="28"/>
+          <w:szCs w:val="28"/>
+        </w:rPr>
+        <w:t>3) Если на дочерней ветви есть провод со стрелкой - то это добавляет +2 к приоритету</w:t>
+      </w:r>
+    </w:p>
+    <w:p>
+      <w:pPr>
+        <w:spacing w:line="360" w:lineRule="auto"/>
+        <w:ind w:firstLine="708"/>
+        <w:jc w:val="both"/>
+        <w:rPr>
+          <w:rFonts w:ascii="Times New Roman" w:hAnsi="Times New Roman" w:cs="Times New Roman"/>
+          <w:sz w:val="28"/>
+          <w:szCs w:val="28"/>
+        </w:rPr>
+      </w:pPr>
+      <w:r>
+        <w:rPr>
+          <w:rFonts w:ascii="Times New Roman" w:hAnsi="Times New Roman" w:cs="Times New Roman"/>
+          <w:sz w:val="28"/>
+          <w:szCs w:val="28"/>
+        </w:rPr>
+        <w:lastRenderedPageBreak/>
+        <w:t xml:space="preserve">Таким образом, по наибольшему приоритету выбирается, которая из дочерних ветвей останется под именем делимой ветви, а какая станет новой ветвью </w:t>
+      </w:r>
+    </w:p>
+    <w:p>
+      <w:pPr>
+        <w:spacing w:line="360" w:lineRule="auto"/>
+        <w:ind w:firstLine="708"/>
+        <w:jc w:val="both"/>
+        <w:rPr>
+          <w:rFonts w:ascii="Times New Roman" w:hAnsi="Times New Roman" w:cs="Times New Roman"/>
+          <w:b/>
+          <w:bCs/>
+          <w:sz w:val="28"/>
+          <w:szCs w:val="28"/>
+        </w:rPr>
+      </w:pPr>
+      <w:r>
+        <w:rPr>
+          <w:rFonts w:ascii="Times New Roman" w:hAnsi="Times New Roman" w:cs="Times New Roman"/>
+          <w:b/>
+          <w:bCs/>
+          <w:sz w:val="28"/>
+          <w:szCs w:val="28"/>
+        </w:rPr>
+        <w:t xml:space="preserve">Случай Стартовая: неподключенный конец; Конечная: соединение рассмотрен </w:t>
+      </w:r>
+    </w:p>
+    <w:p>
+      <w:pPr>
+        <w:spacing w:line="360" w:lineRule="auto"/>
+        <w:ind w:firstLine="708"/>
+        <w:jc w:val="both"/>
+        <w:rPr>
+          <w:rFonts w:ascii="Times New Roman" w:hAnsi="Times New Roman" w:cs="Times New Roman"/>
+          <w:sz w:val="28"/>
+          <w:szCs w:val="28"/>
+        </w:rPr>
+      </w:pPr>
+      <w:r>
+        <w:rPr>
+          <w:rFonts w:ascii="Times New Roman" w:hAnsi="Times New Roman" w:cs="Times New Roman"/>
+          <w:sz w:val="28"/>
+          <w:szCs w:val="28"/>
+        </w:rPr>
+        <w:t xml:space="preserve">Если конечный зажим узел, то просто завершаем создание ветви </w:t>
+      </w:r>
+    </w:p>
+    <w:p>
+      <w:pPr>
+        <w:spacing w:line="360" w:lineRule="auto"/>
+        <w:ind w:firstLine="708"/>
+        <w:jc w:val="both"/>
+        <w:rPr>
+          <w:rFonts w:ascii="Times New Roman" w:hAnsi="Times New Roman" w:cs="Times New Roman"/>
+          <w:b/>
+          <w:bCs/>
+          <w:sz w:val="28"/>
+          <w:szCs w:val="28"/>
+        </w:rPr>
+      </w:pPr>
+      <w:r>
+        <w:rPr>
+          <w:rFonts w:ascii="Times New Roman" w:hAnsi="Times New Roman" w:cs="Times New Roman"/>
+          <w:b/>
+          <w:bCs/>
+          <w:sz w:val="28"/>
+          <w:szCs w:val="28"/>
+        </w:rPr>
+        <w:t>Случай Стартовая: неподключенный конец; Конечная: узел рассмотрен</w:t>
+      </w:r>
+    </w:p>
+    <w:p>
+      <w:pPr>
+        <w:spacing w:line="360" w:lineRule="auto"/>
+        <w:ind w:firstLine="708"/>
+        <w:jc w:val="both"/>
+        <w:rPr>
+          <w:rFonts w:ascii="Times New Roman" w:hAnsi="Times New Roman" w:cs="Times New Roman"/>
+          <w:sz w:val="28"/>
+          <w:szCs w:val="28"/>
+        </w:rPr>
+      </w:pPr>
+      <w:r>
+        <w:rPr>
+          <w:rFonts w:ascii="Times New Roman" w:hAnsi="Times New Roman" w:cs="Times New Roman"/>
+          <w:sz w:val="28"/>
+          <w:szCs w:val="28"/>
+        </w:rPr>
+        <w:t xml:space="preserve"> Если начальный зажим соединение, то ветвь, к которой подключается провод, делится на две ветви. Для этого создаём приоритетность: </w:t>
+      </w:r>
+    </w:p>
+    <w:p>
+      <w:pPr>
+        <w:spacing w:line="360" w:lineRule="auto"/>
+        <w:ind w:firstLine="708"/>
+        <w:jc w:val="both"/>
+        <w:rPr>
+          <w:rFonts w:ascii="Times New Roman" w:hAnsi="Times New Roman" w:cs="Times New Roman"/>
+          <w:sz w:val="28"/>
+          <w:szCs w:val="28"/>
+        </w:rPr>
+      </w:pPr>
+      <w:r>
+        <w:rPr>
+          <w:rFonts w:ascii="Times New Roman" w:hAnsi="Times New Roman" w:cs="Times New Roman"/>
+          <w:sz w:val="28"/>
+          <w:szCs w:val="28"/>
+        </w:rPr>
+        <w:t xml:space="preserve">1) У дочерней ветви, к которой относится зажим начала делимой ветви приоритет 1 </w:t>
+      </w:r>
+    </w:p>
+    <w:p>
+      <w:pPr>
+        <w:spacing w:line="360" w:lineRule="auto"/>
+        <w:ind w:firstLine="708"/>
+        <w:jc w:val="both"/>
+        <w:rPr>
+          <w:rFonts w:ascii="Times New Roman" w:hAnsi="Times New Roman" w:cs="Times New Roman"/>
+          <w:sz w:val="28"/>
+          <w:szCs w:val="28"/>
+        </w:rPr>
+      </w:pPr>
+      <w:r>
+        <w:rPr>
+          <w:rFonts w:ascii="Times New Roman" w:hAnsi="Times New Roman" w:cs="Times New Roman"/>
+          <w:sz w:val="28"/>
+          <w:szCs w:val="28"/>
+        </w:rPr>
+        <w:t xml:space="preserve">2) У дочерней ветви, к которой относится зажим конца делимой ветви приоритет 0 </w:t>
+      </w:r>
+    </w:p>
+    <w:p>
+      <w:pPr>
+        <w:spacing w:line="360" w:lineRule="auto"/>
+        <w:ind w:firstLine="708"/>
+        <w:jc w:val="both"/>
+        <w:rPr>
+          <w:rFonts w:ascii="Times New Roman" w:hAnsi="Times New Roman" w:cs="Times New Roman"/>
+          <w:sz w:val="28"/>
+          <w:szCs w:val="28"/>
+        </w:rPr>
+      </w:pPr>
+      <w:r>
+        <w:rPr>
+          <w:rFonts w:ascii="Times New Roman" w:hAnsi="Times New Roman" w:cs="Times New Roman"/>
+          <w:sz w:val="28"/>
+          <w:szCs w:val="28"/>
+        </w:rPr>
+        <w:t xml:space="preserve">3) Если на дочерней ветви есть провод со стрелкой - то это добавляет +2 к приоритету </w:t>
+      </w:r>
+    </w:p>
+    <w:p>
+      <w:pPr>
+        <w:spacing w:line="360" w:lineRule="auto"/>
+        <w:ind w:firstLine="708"/>
+        <w:jc w:val="both"/>
+        <w:rPr>
+          <w:rFonts w:ascii="Times New Roman" w:hAnsi="Times New Roman" w:cs="Times New Roman"/>
+          <w:sz w:val="28"/>
+          <w:szCs w:val="28"/>
+        </w:rPr>
+      </w:pPr>
+      <w:r>
+        <w:rPr>
+          <w:rFonts w:ascii="Times New Roman" w:hAnsi="Times New Roman" w:cs="Times New Roman"/>
+          <w:sz w:val="28"/>
+          <w:szCs w:val="28"/>
+        </w:rPr>
+        <w:t xml:space="preserve">Далее рассматриваем конец нового </w:t>
+      </w:r>
+      <w:proofErr w:type="gramStart"/>
+      <w:r>
+        <w:rPr>
+          <w:rFonts w:ascii="Times New Roman" w:hAnsi="Times New Roman" w:cs="Times New Roman"/>
+          <w:sz w:val="28"/>
+          <w:szCs w:val="28"/>
+        </w:rPr>
+        <w:t>провода</w:t>
+      </w:r>
+      <w:proofErr w:type="gramEnd"/>
+      <w:r>
+        <w:rPr>
+          <w:rFonts w:ascii="Times New Roman" w:hAnsi="Times New Roman" w:cs="Times New Roman"/>
+          <w:sz w:val="28"/>
+          <w:szCs w:val="28"/>
+        </w:rPr>
+        <w:t xml:space="preserve"> Если конечный зажим пустой, то завершаем создание ветви </w:t>
+      </w:r>
+    </w:p>
+    <w:p>
+      <w:pPr>
+        <w:spacing w:line="360" w:lineRule="auto"/>
+        <w:ind w:firstLine="708"/>
+        <w:jc w:val="both"/>
+        <w:rPr>
+          <w:rFonts w:ascii="Times New Roman" w:hAnsi="Times New Roman" w:cs="Times New Roman"/>
+          <w:b/>
+          <w:bCs/>
+          <w:sz w:val="28"/>
+          <w:szCs w:val="28"/>
+        </w:rPr>
+      </w:pPr>
+      <w:r>
+        <w:rPr>
+          <w:rFonts w:ascii="Times New Roman" w:hAnsi="Times New Roman" w:cs="Times New Roman"/>
+          <w:b/>
+          <w:bCs/>
+          <w:sz w:val="28"/>
+          <w:szCs w:val="28"/>
+        </w:rPr>
+        <w:t xml:space="preserve">Случай Стартовая: соединение; Конечная: пустой рассмотрен </w:t>
+      </w:r>
+    </w:p>
+    <w:p>
+      <w:pPr>
+        <w:spacing w:line="360" w:lineRule="auto"/>
+        <w:ind w:firstLine="708"/>
+        <w:jc w:val="both"/>
+        <w:rPr>
+          <w:rFonts w:ascii="Times New Roman" w:hAnsi="Times New Roman" w:cs="Times New Roman"/>
+          <w:sz w:val="28"/>
+          <w:szCs w:val="28"/>
+        </w:rPr>
+      </w:pPr>
+      <w:r>
+        <w:rPr>
+          <w:rFonts w:ascii="Times New Roman" w:hAnsi="Times New Roman" w:cs="Times New Roman"/>
+          <w:sz w:val="28"/>
+          <w:szCs w:val="28"/>
+        </w:rPr>
+        <w:t xml:space="preserve">Если конечный зажим неподключенный конец, то добавляем провод в ветвь, которой принадлежит неподключенный конец. Случай Стартовая: соединение; Конечная: неподключенный конец </w:t>
+      </w:r>
+      <w:r>
+        <w:rPr>
+          <w:rFonts w:ascii="Times New Roman" w:hAnsi="Times New Roman" w:cs="Times New Roman"/>
+          <w:sz w:val="28"/>
+          <w:szCs w:val="28"/>
+        </w:rPr>
+        <w:t>рассмотрен.</w:t>
+      </w:r>
+      <w:r>
+        <w:rPr>
+          <w:rFonts w:ascii="Times New Roman" w:hAnsi="Times New Roman" w:cs="Times New Roman"/>
+          <w:sz w:val="28"/>
+          <w:szCs w:val="28"/>
+        </w:rPr>
+        <w:t xml:space="preserve"> Если конечный зажим соединение, то ветвь, к которой подключается провод, делится на две ветви. Для этого создаём приоритетность:</w:t>
+      </w:r>
+    </w:p>
+    <w:p>
+      <w:pPr>
+        <w:spacing w:line="360" w:lineRule="auto"/>
+        <w:ind w:firstLine="708"/>
+        <w:jc w:val="both"/>
+        <w:rPr>
+          <w:rFonts w:ascii="Times New Roman" w:hAnsi="Times New Roman" w:cs="Times New Roman"/>
+          <w:sz w:val="28"/>
+          <w:szCs w:val="28"/>
+        </w:rPr>
+      </w:pPr>
+      <w:r>
+        <w:rPr>
+          <w:rFonts w:ascii="Times New Roman" w:hAnsi="Times New Roman" w:cs="Times New Roman"/>
+          <w:sz w:val="28"/>
+          <w:szCs w:val="28"/>
+        </w:rPr>
+        <w:t xml:space="preserve"> 1) У дочерней ветви, к которой относится зажим начала делимой ветви приоритет 1 </w:t>
+      </w:r>
+    </w:p>
+    <w:p>
+      <w:pPr>
+        <w:spacing w:line="360" w:lineRule="auto"/>
+        <w:ind w:firstLine="708"/>
+        <w:jc w:val="both"/>
+        <w:rPr>
+          <w:rFonts w:ascii="Times New Roman" w:hAnsi="Times New Roman" w:cs="Times New Roman"/>
+          <w:sz w:val="28"/>
+          <w:szCs w:val="28"/>
+        </w:rPr>
+      </w:pPr>
+      <w:r>
+        <w:rPr>
+          <w:rFonts w:ascii="Times New Roman" w:hAnsi="Times New Roman" w:cs="Times New Roman"/>
+          <w:sz w:val="28"/>
+          <w:szCs w:val="28"/>
+        </w:rPr>
+        <w:lastRenderedPageBreak/>
+        <w:t xml:space="preserve">2) У дочерней ветви, к которой относится зажим конца делимой ветви приоритет 0 </w:t>
+      </w:r>
+    </w:p>
+    <w:p>
+      <w:pPr>
+        <w:spacing w:line="360" w:lineRule="auto"/>
+        <w:ind w:firstLine="708"/>
+        <w:jc w:val="both"/>
+        <w:rPr>
+          <w:rFonts w:ascii="Times New Roman" w:hAnsi="Times New Roman" w:cs="Times New Roman"/>
+          <w:sz w:val="28"/>
+          <w:szCs w:val="28"/>
+        </w:rPr>
+      </w:pPr>
+      <w:r>
+        <w:rPr>
+          <w:rFonts w:ascii="Times New Roman" w:hAnsi="Times New Roman" w:cs="Times New Roman"/>
+          <w:sz w:val="28"/>
+          <w:szCs w:val="28"/>
+        </w:rPr>
+        <w:t>3) Если на дочерней ветви есть провод со стрелкой - то это добавляет +2 к приоритету</w:t>
+      </w:r>
+    </w:p>
+    <w:p>
+      <w:pPr>
+        <w:spacing w:line="360" w:lineRule="auto"/>
+        <w:ind w:firstLine="708"/>
+        <w:jc w:val="both"/>
+        <w:rPr>
+          <w:rFonts w:ascii="Times New Roman" w:hAnsi="Times New Roman" w:cs="Times New Roman"/>
+          <w:sz w:val="28"/>
+          <w:szCs w:val="28"/>
+        </w:rPr>
+      </w:pPr>
+      <w:r>
+        <w:rPr>
+          <w:rFonts w:ascii="Times New Roman" w:hAnsi="Times New Roman" w:cs="Times New Roman"/>
+          <w:sz w:val="28"/>
+          <w:szCs w:val="28"/>
+        </w:rPr>
+        <w:t xml:space="preserve"> Таким образом отрабатывается деление ветви, у которой подключается новый провод. Сам новый провод становится новой ветвью </w:t>
+      </w:r>
+    </w:p>
+    <w:p>
+      <w:pPr>
+        <w:spacing w:line="360" w:lineRule="auto"/>
+        <w:ind w:firstLine="708"/>
+        <w:jc w:val="both"/>
+        <w:rPr>
+          <w:rFonts w:ascii="Times New Roman" w:hAnsi="Times New Roman" w:cs="Times New Roman"/>
+          <w:b/>
+          <w:bCs/>
+          <w:sz w:val="28"/>
+          <w:szCs w:val="28"/>
+        </w:rPr>
+      </w:pPr>
+      <w:r>
+        <w:rPr>
+          <w:rFonts w:ascii="Times New Roman" w:hAnsi="Times New Roman" w:cs="Times New Roman"/>
+          <w:b/>
+          <w:bCs/>
+          <w:sz w:val="28"/>
+          <w:szCs w:val="28"/>
+        </w:rPr>
+        <w:t xml:space="preserve">Случай Стартовая: соединение; Конечная: соединение рассмотрен </w:t>
+      </w:r>
+    </w:p>
+    <w:p>
+      <w:pPr>
+        <w:spacing w:line="360" w:lineRule="auto"/>
+        <w:ind w:firstLine="708"/>
+        <w:jc w:val="both"/>
+        <w:rPr>
+          <w:rFonts w:ascii="Times New Roman" w:hAnsi="Times New Roman" w:cs="Times New Roman"/>
+          <w:sz w:val="28"/>
+          <w:szCs w:val="28"/>
+        </w:rPr>
+      </w:pPr>
+      <w:r>
+        <w:rPr>
+          <w:rFonts w:ascii="Times New Roman" w:hAnsi="Times New Roman" w:cs="Times New Roman"/>
+          <w:sz w:val="28"/>
+          <w:szCs w:val="28"/>
+        </w:rPr>
+        <w:t xml:space="preserve">Если конечный зажим узел, то просто завершаем создание ветви </w:t>
+      </w:r>
+    </w:p>
+    <w:p>
+      <w:pPr>
+        <w:spacing w:line="360" w:lineRule="auto"/>
+        <w:ind w:firstLine="708"/>
+        <w:jc w:val="both"/>
+        <w:rPr>
+          <w:rFonts w:ascii="Times New Roman" w:hAnsi="Times New Roman" w:cs="Times New Roman"/>
+          <w:b/>
+          <w:bCs/>
+          <w:sz w:val="28"/>
+          <w:szCs w:val="28"/>
+        </w:rPr>
+      </w:pPr>
+      <w:r>
+        <w:rPr>
+          <w:rFonts w:ascii="Times New Roman" w:hAnsi="Times New Roman" w:cs="Times New Roman"/>
+          <w:b/>
+          <w:bCs/>
+          <w:sz w:val="28"/>
+          <w:szCs w:val="28"/>
+        </w:rPr>
+        <w:t xml:space="preserve">Случай Стартовая: соединение; Конечная: узел рассмотрен </w:t>
+      </w:r>
+    </w:p>
+    <w:p>
+      <w:pPr>
+        <w:spacing w:line="360" w:lineRule="auto"/>
+        <w:ind w:firstLine="708"/>
+        <w:jc w:val="both"/>
+        <w:rPr>
+          <w:rFonts w:ascii="Times New Roman" w:hAnsi="Times New Roman" w:cs="Times New Roman"/>
+          <w:sz w:val="28"/>
+          <w:szCs w:val="28"/>
+        </w:rPr>
+      </w:pPr>
+      <w:r>
+        <w:rPr>
+          <w:rFonts w:ascii="Times New Roman" w:hAnsi="Times New Roman" w:cs="Times New Roman"/>
+          <w:sz w:val="28"/>
+          <w:szCs w:val="28"/>
+        </w:rPr>
+        <w:t>Если начальный зажим узел, то сразу переходим к определению конечного зажима</w:t>
+      </w:r>
+      <w:proofErr w:type="gramStart"/>
+      <w:r>
+        <w:rPr>
+          <w:rFonts w:ascii="Times New Roman" w:hAnsi="Times New Roman" w:cs="Times New Roman"/>
+          <w:sz w:val="28"/>
+          <w:szCs w:val="28"/>
+        </w:rPr>
+        <w:t>: Если</w:t>
+      </w:r>
+      <w:proofErr w:type="gramEnd"/>
+      <w:r>
+        <w:rPr>
+          <w:rFonts w:ascii="Times New Roman" w:hAnsi="Times New Roman" w:cs="Times New Roman"/>
+          <w:sz w:val="28"/>
+          <w:szCs w:val="28"/>
+        </w:rPr>
+        <w:t xml:space="preserve"> конечный зажим пустой, то завершить создание ветви</w:t>
+      </w:r>
+    </w:p>
+    <w:p>
+      <w:pPr>
+        <w:spacing w:line="360" w:lineRule="auto"/>
+        <w:ind w:firstLine="708"/>
+        <w:jc w:val="both"/>
+        <w:rPr>
+          <w:rFonts w:ascii="Times New Roman" w:hAnsi="Times New Roman" w:cs="Times New Roman"/>
+          <w:sz w:val="28"/>
+          <w:szCs w:val="28"/>
+        </w:rPr>
+      </w:pPr>
+      <w:r>
+        <w:rPr>
+          <w:rFonts w:ascii="Times New Roman" w:hAnsi="Times New Roman" w:cs="Times New Roman"/>
+          <w:b/>
+          <w:bCs/>
+          <w:sz w:val="28"/>
+          <w:szCs w:val="28"/>
+        </w:rPr>
+        <w:t xml:space="preserve"> Случай Стартовая: узел; Конечная: пустой рассмотрен</w:t>
+      </w:r>
+      <w:r>
+        <w:rPr>
+          <w:rFonts w:ascii="Times New Roman" w:hAnsi="Times New Roman" w:cs="Times New Roman"/>
+          <w:sz w:val="28"/>
+          <w:szCs w:val="28"/>
+        </w:rPr>
+        <w:t xml:space="preserve"> </w:t>
+      </w:r>
+    </w:p>
+    <w:p>
+      <w:pPr>
+        <w:spacing w:line="360" w:lineRule="auto"/>
+        <w:ind w:firstLine="708"/>
+        <w:jc w:val="both"/>
+        <w:rPr>
+          <w:rFonts w:ascii="Times New Roman" w:hAnsi="Times New Roman" w:cs="Times New Roman"/>
+          <w:sz w:val="28"/>
+          <w:szCs w:val="28"/>
+        </w:rPr>
+      </w:pPr>
+      <w:r>
+        <w:rPr>
+          <w:rFonts w:ascii="Times New Roman" w:hAnsi="Times New Roman" w:cs="Times New Roman"/>
+          <w:sz w:val="28"/>
+          <w:szCs w:val="28"/>
+        </w:rPr>
+        <w:t xml:space="preserve">Если конечный зажим неподключенный конец, то добавить новый провод в ветвь с неподключенным концом и завершить добавление провода </w:t>
+      </w:r>
+    </w:p>
+    <w:p>
+      <w:pPr>
+        <w:spacing w:line="360" w:lineRule="auto"/>
+        <w:ind w:firstLine="708"/>
+        <w:jc w:val="both"/>
+        <w:rPr>
+          <w:rFonts w:ascii="Times New Roman" w:hAnsi="Times New Roman" w:cs="Times New Roman"/>
+          <w:b/>
+          <w:bCs/>
+          <w:sz w:val="28"/>
+          <w:szCs w:val="28"/>
+        </w:rPr>
+      </w:pPr>
+      <w:r>
+        <w:rPr>
+          <w:rFonts w:ascii="Times New Roman" w:hAnsi="Times New Roman" w:cs="Times New Roman"/>
+          <w:b/>
+          <w:bCs/>
+          <w:sz w:val="28"/>
+          <w:szCs w:val="28"/>
+        </w:rPr>
+        <w:t xml:space="preserve">Случай Стартовая: узел; Конечная: неподключенный конец рассмотрен </w:t>
+      </w:r>
+    </w:p>
+    <w:p>
+      <w:pPr>
+        <w:spacing w:line="360" w:lineRule="auto"/>
+        <w:ind w:firstLine="708"/>
+        <w:jc w:val="both"/>
+        <w:rPr>
+          <w:rFonts w:ascii="Times New Roman" w:hAnsi="Times New Roman" w:cs="Times New Roman"/>
+          <w:sz w:val="28"/>
+          <w:szCs w:val="28"/>
+        </w:rPr>
+      </w:pPr>
+      <w:r>
+        <w:rPr>
+          <w:rFonts w:ascii="Times New Roman" w:hAnsi="Times New Roman" w:cs="Times New Roman"/>
+          <w:sz w:val="28"/>
+          <w:szCs w:val="28"/>
+        </w:rPr>
+        <w:t xml:space="preserve">Если конечный зажим соединение, то провести разделение подключаемой ветви согласно регламенту, сам новый провод превращаем в ветвь </w:t>
+      </w:r>
+    </w:p>
+    <w:p>
+      <w:pPr>
+        <w:spacing w:line="360" w:lineRule="auto"/>
+        <w:ind w:firstLine="708"/>
+        <w:jc w:val="both"/>
+        <w:rPr>
+          <w:rFonts w:ascii="Times New Roman" w:hAnsi="Times New Roman" w:cs="Times New Roman"/>
+          <w:b/>
+          <w:bCs/>
+          <w:sz w:val="28"/>
+          <w:szCs w:val="28"/>
+        </w:rPr>
+      </w:pPr>
+      <w:r>
+        <w:rPr>
+          <w:rFonts w:ascii="Times New Roman" w:hAnsi="Times New Roman" w:cs="Times New Roman"/>
+          <w:b/>
+          <w:bCs/>
+          <w:sz w:val="28"/>
+          <w:szCs w:val="28"/>
+        </w:rPr>
+        <w:t xml:space="preserve">Случай Стартовая: узел; Конечная: соединение рассмотрен </w:t>
+      </w:r>
+    </w:p>
+    <w:p>
+      <w:pPr>
+        <w:spacing w:line="360" w:lineRule="auto"/>
+        <w:ind w:firstLine="708"/>
+        <w:jc w:val="both"/>
+        <w:rPr>
+          <w:rFonts w:ascii="Times New Roman" w:hAnsi="Times New Roman" w:cs="Times New Roman"/>
+          <w:sz w:val="28"/>
+          <w:szCs w:val="28"/>
+        </w:rPr>
+      </w:pPr>
+      <w:r>
+        <w:rPr>
+          <w:rFonts w:ascii="Times New Roman" w:hAnsi="Times New Roman" w:cs="Times New Roman"/>
+          <w:sz w:val="28"/>
+          <w:szCs w:val="28"/>
+        </w:rPr>
+        <w:t>Если конечный зажим узел, то завершить создание ветви из одного нового провода</w:t>
+      </w:r>
+    </w:p>
+    <w:p>
+      <w:pPr>
+        <w:spacing w:line="360" w:lineRule="auto"/>
+        <w:jc w:val="both"/>
+        <w:rPr>
+          <w:rFonts w:ascii="Times New Roman" w:hAnsi="Times New Roman" w:cs="Times New Roman"/>
+          <w:i/>
+          <w:iCs/>
+          <w:sz w:val="28"/>
+          <w:szCs w:val="28"/>
+          <w:lang w:val="en-US"/>
+        </w:rPr>
+      </w:pPr>
+      <w:r>
+        <w:rPr>
+          <w:rFonts w:ascii="Times New Roman" w:hAnsi="Times New Roman" w:cs="Times New Roman"/>
+          <w:i/>
+          <w:iCs/>
+          <w:sz w:val="28"/>
+          <w:szCs w:val="28"/>
+        </w:rPr>
+        <w:t>Основной</w:t>
+      </w:r>
+      <w:r>
+        <w:rPr>
+          <w:rFonts w:ascii="Times New Roman" w:hAnsi="Times New Roman" w:cs="Times New Roman"/>
+          <w:i/>
+          <w:iCs/>
+          <w:sz w:val="28"/>
+          <w:szCs w:val="28"/>
+          <w:lang w:val="en-US"/>
+        </w:rPr>
+        <w:t xml:space="preserve"> </w:t>
+      </w:r>
+      <w:r>
+        <w:rPr>
+          <w:rFonts w:ascii="Times New Roman" w:hAnsi="Times New Roman" w:cs="Times New Roman"/>
+          <w:i/>
+          <w:iCs/>
+          <w:sz w:val="28"/>
+          <w:szCs w:val="28"/>
+        </w:rPr>
+        <w:t>процесс</w:t>
+      </w:r>
+      <w:r>
+        <w:rPr>
+          <w:rFonts w:ascii="Times New Roman" w:hAnsi="Times New Roman" w:cs="Times New Roman"/>
+          <w:i/>
+          <w:iCs/>
+          <w:sz w:val="28"/>
+          <w:szCs w:val="28"/>
+          <w:lang w:val="en-US"/>
+        </w:rPr>
+        <w:t xml:space="preserve"> </w:t>
+      </w:r>
+      <w:r>
+        <w:rPr>
+          <w:rFonts w:ascii="Times New Roman" w:hAnsi="Times New Roman" w:cs="Times New Roman"/>
+          <w:i/>
+          <w:iCs/>
+          <w:sz w:val="28"/>
+          <w:szCs w:val="28"/>
+        </w:rPr>
+        <w:t>работы</w:t>
+      </w:r>
+      <w:r>
+        <w:rPr>
+          <w:rFonts w:ascii="Times New Roman" w:hAnsi="Times New Roman" w:cs="Times New Roman"/>
+          <w:i/>
+          <w:iCs/>
+          <w:sz w:val="28"/>
+          <w:szCs w:val="28"/>
+          <w:lang w:val="en-US"/>
+        </w:rPr>
+        <w:t xml:space="preserve"> </w:t>
+      </w:r>
+      <w:proofErr w:type="spellStart"/>
+      <w:r>
+        <w:rPr>
+          <w:rFonts w:ascii="Times New Roman" w:hAnsi="Times New Roman" w:cs="Times New Roman"/>
+          <w:i/>
+          <w:iCs/>
+          <w:sz w:val="28"/>
+          <w:szCs w:val="28"/>
+          <w:lang w:val="en-US"/>
+        </w:rPr>
+        <w:t>reload_branches_when_</w:t>
+      </w:r>
+      <w:r>
+        <w:rPr>
+          <w:rFonts w:ascii="Times New Roman" w:hAnsi="Times New Roman" w:cs="Times New Roman"/>
+          <w:i/>
+          <w:iCs/>
+          <w:sz w:val="28"/>
+          <w:szCs w:val="28"/>
+          <w:lang w:val="en-US"/>
+        </w:rPr>
+        <w:t>deleting</w:t>
+      </w:r>
+      <w:r>
+        <w:rPr>
+          <w:rFonts w:ascii="Times New Roman" w:hAnsi="Times New Roman" w:cs="Times New Roman"/>
+          <w:i/>
+          <w:iCs/>
+          <w:sz w:val="28"/>
+          <w:szCs w:val="28"/>
+          <w:lang w:val="en-US"/>
+        </w:rPr>
+        <w:t>_wire</w:t>
+      </w:r>
+      <w:proofErr w:type="spellEnd"/>
+      <w:r>
+        <w:rPr>
+          <w:rFonts w:ascii="Times New Roman" w:hAnsi="Times New Roman" w:cs="Times New Roman"/>
+          <w:i/>
+          <w:iCs/>
+          <w:sz w:val="28"/>
+          <w:szCs w:val="28"/>
+          <w:lang w:val="en-US"/>
+        </w:rPr>
+        <w:t>:</w:t>
       </w:r>
     </w:p>
     <w:sectPr>

</xml_diff>